<commit_message>
adding screen desing to user stories
</commit_message>
<xml_diff>
--- a/Enriched User Stories - Osama Maher.docx
+++ b/Enriched User Stories - Osama Maher.docx
@@ -8,6 +8,7 @@
         <w:jc w:val="both"/>
       </w:pPr>
       <w:bookmarkStart w:id="0" w:name="_Toc128921825"/>
+      <w:bookmarkStart w:id="1" w:name="_Hlk130620192"/>
       <w:r>
         <w:t>Enriched User Stories</w:t>
       </w:r>
@@ -3121,12 +3122,8 @@
     </w:tbl>
     <w:p>
       <w:pPr>
-        <w:numPr>
-          <w:ilvl w:val="0"/>
-          <w:numId w:val="2"/>
-        </w:numPr>
         <w:spacing w:before="100" w:beforeAutospacing="1" w:after="120" w:line="240" w:lineRule="auto"/>
-        <w:ind w:left="714" w:hanging="357"/>
+        <w:ind w:left="714"/>
         <w:jc w:val="both"/>
         <w:rPr>
           <w:rFonts w:eastAsia="Times New Roman" w:cstheme="minorHAnsi"/>
@@ -3147,18 +3144,7 @@
           <w:szCs w:val="28"/>
         </w:rPr>
         <w:lastRenderedPageBreak/>
-        <w:t>User Story #</w:t>
-      </w:r>
-      <w:r>
-        <w:rPr>
-          <w:rFonts w:eastAsia="Times New Roman" w:cstheme="minorHAnsi"/>
-          <w:b/>
-          <w:bCs/>
-          <w:color w:val="1F3864"/>
-          <w:sz w:val="28"/>
-          <w:szCs w:val="28"/>
-        </w:rPr>
-        <w:t>4</w:t>
+        <w:t>User Story #3</w:t>
       </w:r>
     </w:p>
     <w:p>
@@ -3254,7 +3240,7 @@
                 <w:szCs w:val="24"/>
                 <w:lang w:bidi="ar-EG"/>
               </w:rPr>
-              <w:t>US04</w:t>
+              <w:t>US03</w:t>
             </w:r>
           </w:p>
         </w:tc>
@@ -3325,7 +3311,7 @@
                 <w:szCs w:val="24"/>
                 <w:lang w:bidi="ar-EG"/>
               </w:rPr>
-              <w:t>Reset Password</w:t>
+              <w:t>Validating Email Field</w:t>
             </w:r>
           </w:p>
         </w:tc>
@@ -3389,7 +3375,7 @@
                 <w:b/>
                 <w:bCs/>
               </w:rPr>
-              <w:t>Customer</w:t>
+              <w:t>System</w:t>
             </w:r>
           </w:p>
         </w:tc>
@@ -3446,35 +3432,24 @@
               <w:jc w:val="both"/>
               <w:rPr>
                 <w:rFonts w:ascii="Arial" w:eastAsia="Times New Roman" w:hAnsi="Arial" w:cs="Arial"/>
-                <w:b/>
-                <w:bCs/>
-                <w:color w:val="000000"/>
-              </w:rPr>
-            </w:pPr>
-            <w:r>
-              <w:rPr>
-                <w:rFonts w:ascii="Arial" w:eastAsia="Times New Roman" w:hAnsi="Arial" w:cs="Arial"/>
-                <w:b/>
-                <w:bCs/>
-                <w:color w:val="000000"/>
-              </w:rPr>
-              <w:t xml:space="preserve">As </w:t>
-            </w:r>
-            <w:r>
-              <w:rPr>
-                <w:rFonts w:ascii="Arial" w:eastAsia="Times New Roman" w:hAnsi="Arial" w:cs="Arial"/>
-                <w:color w:val="000000"/>
-              </w:rPr>
-              <w:t>a customer</w:t>
-            </w:r>
-            <w:r>
-              <w:rPr>
-                <w:rFonts w:ascii="Arial" w:eastAsia="Times New Roman" w:hAnsi="Arial" w:cs="Arial"/>
-                <w:b/>
-                <w:bCs/>
-                <w:color w:val="000000"/>
-              </w:rPr>
-              <w:t xml:space="preserve">, </w:t>
+                <w:color w:val="000000"/>
+              </w:rPr>
+            </w:pPr>
+            <w:r>
+              <w:rPr>
+                <w:rFonts w:ascii="Arial" w:eastAsia="Times New Roman" w:hAnsi="Arial" w:cs="Arial"/>
+                <w:b/>
+                <w:bCs/>
+                <w:color w:val="000000"/>
+              </w:rPr>
+              <w:t>As</w:t>
+            </w:r>
+            <w:r>
+              <w:rPr>
+                <w:rFonts w:ascii="Arial" w:eastAsia="Times New Roman" w:hAnsi="Arial" w:cs="Arial"/>
+                <w:color w:val="000000"/>
+              </w:rPr>
+              <w:t xml:space="preserve"> a system, </w:t>
             </w:r>
           </w:p>
           <w:p>
@@ -3493,14 +3468,56 @@
                 <w:bCs/>
                 <w:color w:val="000000"/>
               </w:rPr>
-              <w:t xml:space="preserve">I want to </w:t>
-            </w:r>
-            <w:r>
-              <w:rPr>
-                <w:rFonts w:ascii="Arial" w:eastAsia="Times New Roman" w:hAnsi="Arial" w:cs="Arial"/>
-                <w:color w:val="000000"/>
-              </w:rPr>
-              <w:t>be able to reset my password securely in case I forget it or suspect that my account has been compromised.</w:t>
+              <w:t>I want</w:t>
+            </w:r>
+            <w:r>
+              <w:rPr>
+                <w:rFonts w:ascii="Arial" w:eastAsia="Times New Roman" w:hAnsi="Arial" w:cs="Arial"/>
+                <w:color w:val="000000"/>
+              </w:rPr>
+              <w:t xml:space="preserve"> to validate the email </w:t>
+            </w:r>
+            <w:proofErr w:type="gramStart"/>
+            <w:r>
+              <w:rPr>
+                <w:rFonts w:ascii="Arial" w:eastAsia="Times New Roman" w:hAnsi="Arial" w:cs="Arial"/>
+                <w:color w:val="000000"/>
+              </w:rPr>
+              <w:t>field</w:t>
+            </w:r>
+            <w:proofErr w:type="gramEnd"/>
+            <w:r>
+              <w:rPr>
+                <w:rFonts w:ascii="Arial" w:eastAsia="Times New Roman" w:hAnsi="Arial" w:cs="Arial"/>
+                <w:color w:val="000000"/>
+              </w:rPr>
+              <w:t xml:space="preserve"> </w:t>
+            </w:r>
+          </w:p>
+          <w:p>
+            <w:pPr>
+              <w:spacing w:after="60" w:line="264" w:lineRule="auto"/>
+              <w:jc w:val="both"/>
+              <w:rPr>
+                <w:rFonts w:ascii="Arial" w:eastAsia="Times New Roman" w:hAnsi="Arial" w:cs="Arial"/>
+                <w:color w:val="000000"/>
+              </w:rPr>
+            </w:pPr>
+            <w:r>
+              <w:rPr>
+                <w:rFonts w:ascii="Arial" w:eastAsia="Times New Roman" w:hAnsi="Arial" w:cs="Arial"/>
+                <w:b/>
+                <w:bCs/>
+                <w:color w:val="000000"/>
+              </w:rPr>
+              <w:t>so</w:t>
+            </w:r>
+            <w:r>
+              <w:rPr>
+                <w:rFonts w:ascii="Arial" w:eastAsia="Times New Roman" w:hAnsi="Arial" w:cs="Arial"/>
+                <w:color w:val="000000"/>
+              </w:rPr>
+              <w:t xml:space="preserve"> that I can ensure that the email address is valid and unique.</w:t>
             </w:r>
           </w:p>
         </w:tc>
@@ -3569,7 +3586,7 @@
                 <w:sz w:val="24"/>
                 <w:szCs w:val="24"/>
               </w:rPr>
-              <w:t>Customer is signed in and wishes to reset their password</w:t>
+              <w:t>Customer is signing up for an account</w:t>
             </w:r>
           </w:p>
         </w:tc>
@@ -3637,7 +3654,7 @@
                 <w:sz w:val="24"/>
                 <w:szCs w:val="24"/>
               </w:rPr>
-              <w:t xml:space="preserve">Customer's password is </w:t>
+              <w:t xml:space="preserve">The email field is </w:t>
             </w:r>
             <w:proofErr w:type="gramStart"/>
             <w:r>
@@ -3647,7 +3664,7 @@
                 <w:sz w:val="24"/>
                 <w:szCs w:val="24"/>
               </w:rPr>
-              <w:t>reset</w:t>
+              <w:t>validated</w:t>
             </w:r>
             <w:proofErr w:type="gramEnd"/>
             <w:r>
@@ -3657,15 +3674,12 @@
                 <w:sz w:val="24"/>
                 <w:szCs w:val="24"/>
               </w:rPr>
-              <w:t xml:space="preserve"> and they can sign in with their new password.</w:t>
+              <w:t xml:space="preserve"> and the account is created.</w:t>
             </w:r>
           </w:p>
         </w:tc>
       </w:tr>
       <w:tr>
-        <w:trPr>
-          <w:trHeight w:val="2259"/>
-        </w:trPr>
         <w:tc>
           <w:tcPr>
             <w:tcW w:w="2263" w:type="dxa"/>
@@ -3716,8 +3730,7 @@
               <w:spacing w:after="60"/>
               <w:jc w:val="both"/>
               <w:rPr>
-                <w:rFonts w:ascii="Arial" w:eastAsia="Times New Roman" w:hAnsi="Arial" w:cs="Arial"/>
-                <w:color w:val="000000"/>
+                <w:color w:val="C00000"/>
               </w:rPr>
             </w:pPr>
             <w:r>
@@ -3734,27 +3747,15 @@
                 <w:rFonts w:ascii="Arial" w:eastAsia="Times New Roman" w:hAnsi="Arial" w:cs="Arial"/>
                 <w:color w:val="000000"/>
               </w:rPr>
-              <w:t xml:space="preserve"> I am a signed-in </w:t>
-            </w:r>
-            <w:proofErr w:type="gramStart"/>
-            <w:r>
-              <w:rPr>
-                <w:rFonts w:ascii="Arial" w:eastAsia="Times New Roman" w:hAnsi="Arial" w:cs="Arial"/>
-                <w:color w:val="000000"/>
-              </w:rPr>
-              <w:t>customer</w:t>
-            </w:r>
-            <w:proofErr w:type="gramEnd"/>
-          </w:p>
-          <w:p>
-            <w:pPr>
-              <w:spacing w:after="60"/>
-              <w:jc w:val="both"/>
-              <w:rPr>
-                <w:rFonts w:ascii="Arial" w:eastAsia="Times New Roman" w:hAnsi="Arial" w:cs="Arial"/>
-                <w:color w:val="000000"/>
-              </w:rPr>
-            </w:pPr>
+              <w:t xml:space="preserve"> that the customer enters their email address,</w:t>
+            </w:r>
+            <w:r>
+              <w:rPr>
+                <w:rFonts w:ascii="Arial" w:eastAsia="Times New Roman" w:hAnsi="Arial" w:cs="Arial"/>
+                <w:color w:val="000000"/>
+              </w:rPr>
+              <w:br/>
+            </w:r>
             <w:r>
               <w:rPr>
                 <w:rFonts w:ascii="Arial" w:eastAsia="Times New Roman" w:hAnsi="Arial" w:cs="Arial"/>
@@ -3769,18 +3770,15 @@
                 <w:rFonts w:ascii="Arial" w:eastAsia="Times New Roman" w:hAnsi="Arial" w:cs="Arial"/>
                 <w:color w:val="000000"/>
               </w:rPr>
-              <w:t xml:space="preserve"> I click on "Reset Password"</w:t>
-            </w:r>
-          </w:p>
-          <w:p>
-            <w:pPr>
-              <w:spacing w:after="60"/>
-              <w:jc w:val="both"/>
-              <w:rPr>
-                <w:rFonts w:ascii="Arial" w:eastAsia="Times New Roman" w:hAnsi="Arial" w:cs="Arial"/>
-                <w:color w:val="000000"/>
-              </w:rPr>
-            </w:pPr>
+              <w:t xml:space="preserve"> the system validates the email address,</w:t>
+            </w:r>
+            <w:r>
+              <w:rPr>
+                <w:rFonts w:ascii="Arial" w:eastAsia="Times New Roman" w:hAnsi="Arial" w:cs="Arial"/>
+                <w:color w:val="000000"/>
+              </w:rPr>
+              <w:br/>
+            </w:r>
             <w:r>
               <w:rPr>
                 <w:rFonts w:ascii="Arial" w:eastAsia="Times New Roman" w:hAnsi="Arial" w:cs="Arial"/>
@@ -3795,161 +3793,7 @@
                 <w:rFonts w:ascii="Arial" w:eastAsia="Times New Roman" w:hAnsi="Arial" w:cs="Arial"/>
                 <w:color w:val="000000"/>
               </w:rPr>
-              <w:t xml:space="preserve"> I am prompted to enter my email address</w:t>
-            </w:r>
-          </w:p>
-          <w:p>
-            <w:pPr>
-              <w:spacing w:after="60"/>
-              <w:jc w:val="both"/>
-              <w:rPr>
-                <w:rFonts w:ascii="Arial" w:eastAsia="Times New Roman" w:hAnsi="Arial" w:cs="Arial"/>
-                <w:color w:val="000000"/>
-              </w:rPr>
-            </w:pPr>
-            <w:r>
-              <w:rPr>
-                <w:rFonts w:ascii="Arial" w:eastAsia="Times New Roman" w:hAnsi="Arial" w:cs="Arial"/>
-                <w:b/>
-                <w:bCs/>
-                <w:color w:val="000000"/>
-              </w:rPr>
-              <w:t>When</w:t>
-            </w:r>
-            <w:r>
-              <w:rPr>
-                <w:rFonts w:ascii="Arial" w:eastAsia="Times New Roman" w:hAnsi="Arial" w:cs="Arial"/>
-                <w:color w:val="000000"/>
-              </w:rPr>
-              <w:t xml:space="preserve"> I enter my email address and click "Submit"</w:t>
-            </w:r>
-          </w:p>
-          <w:p>
-            <w:pPr>
-              <w:spacing w:after="60"/>
-              <w:jc w:val="both"/>
-              <w:rPr>
-                <w:rFonts w:ascii="Arial" w:eastAsia="Times New Roman" w:hAnsi="Arial" w:cs="Arial"/>
-                <w:color w:val="000000"/>
-              </w:rPr>
-            </w:pPr>
-            <w:r>
-              <w:rPr>
-                <w:rFonts w:ascii="Arial" w:eastAsia="Times New Roman" w:hAnsi="Arial" w:cs="Arial"/>
-                <w:b/>
-                <w:bCs/>
-                <w:color w:val="000000"/>
-              </w:rPr>
-              <w:t>Then</w:t>
-            </w:r>
-            <w:r>
-              <w:rPr>
-                <w:rFonts w:ascii="Arial" w:eastAsia="Times New Roman" w:hAnsi="Arial" w:cs="Arial"/>
-                <w:color w:val="000000"/>
-              </w:rPr>
-              <w:t xml:space="preserve"> a reset link is sent to my email</w:t>
-            </w:r>
-          </w:p>
-          <w:p>
-            <w:pPr>
-              <w:spacing w:after="60"/>
-              <w:jc w:val="both"/>
-              <w:rPr>
-                <w:rFonts w:ascii="Arial" w:eastAsia="Times New Roman" w:hAnsi="Arial" w:cs="Arial"/>
-                <w:color w:val="000000"/>
-              </w:rPr>
-            </w:pPr>
-            <w:r>
-              <w:rPr>
-                <w:rFonts w:ascii="Arial" w:eastAsia="Times New Roman" w:hAnsi="Arial" w:cs="Arial"/>
-                <w:b/>
-                <w:bCs/>
-                <w:color w:val="000000"/>
-              </w:rPr>
-              <w:t>Given</w:t>
-            </w:r>
-            <w:r>
-              <w:rPr>
-                <w:rFonts w:ascii="Arial" w:eastAsia="Times New Roman" w:hAnsi="Arial" w:cs="Arial"/>
-                <w:color w:val="000000"/>
-              </w:rPr>
-              <w:t xml:space="preserve"> I have received the reset </w:t>
-            </w:r>
-            <w:proofErr w:type="gramStart"/>
-            <w:r>
-              <w:rPr>
-                <w:rFonts w:ascii="Arial" w:eastAsia="Times New Roman" w:hAnsi="Arial" w:cs="Arial"/>
-                <w:color w:val="000000"/>
-              </w:rPr>
-              <w:t>link</w:t>
-            </w:r>
-            <w:proofErr w:type="gramEnd"/>
-          </w:p>
-          <w:p>
-            <w:pPr>
-              <w:spacing w:after="60"/>
-              <w:jc w:val="both"/>
-              <w:rPr>
-                <w:rFonts w:ascii="Arial" w:eastAsia="Times New Roman" w:hAnsi="Arial" w:cs="Arial"/>
-                <w:color w:val="000000"/>
-              </w:rPr>
-            </w:pPr>
-            <w:r>
-              <w:rPr>
-                <w:rFonts w:ascii="Arial" w:eastAsia="Times New Roman" w:hAnsi="Arial" w:cs="Arial"/>
-                <w:b/>
-                <w:bCs/>
-                <w:color w:val="000000"/>
-              </w:rPr>
-              <w:t>When</w:t>
-            </w:r>
-            <w:r>
-              <w:rPr>
-                <w:rFonts w:ascii="Arial" w:eastAsia="Times New Roman" w:hAnsi="Arial" w:cs="Arial"/>
-                <w:color w:val="000000"/>
-              </w:rPr>
-              <w:t xml:space="preserve"> I click on the link and follow the prompts</w:t>
-            </w:r>
-          </w:p>
-          <w:p>
-            <w:pPr>
-              <w:spacing w:after="60"/>
-              <w:jc w:val="both"/>
-              <w:rPr>
-                <w:color w:val="C00000"/>
-              </w:rPr>
-            </w:pPr>
-            <w:r>
-              <w:rPr>
-                <w:rFonts w:ascii="Arial" w:eastAsia="Times New Roman" w:hAnsi="Arial" w:cs="Arial"/>
-                <w:b/>
-                <w:bCs/>
-                <w:color w:val="000000"/>
-              </w:rPr>
-              <w:t>Then</w:t>
-            </w:r>
-            <w:r>
-              <w:rPr>
-                <w:rFonts w:ascii="Arial" w:eastAsia="Times New Roman" w:hAnsi="Arial" w:cs="Arial"/>
-                <w:color w:val="000000"/>
-              </w:rPr>
-              <w:t xml:space="preserve"> I </w:t>
-            </w:r>
-            <w:proofErr w:type="gramStart"/>
-            <w:r>
-              <w:rPr>
-                <w:rFonts w:ascii="Arial" w:eastAsia="Times New Roman" w:hAnsi="Arial" w:cs="Arial"/>
-                <w:color w:val="000000"/>
-              </w:rPr>
-              <w:t>am able to</w:t>
-            </w:r>
-            <w:proofErr w:type="gramEnd"/>
-            <w:r>
-              <w:rPr>
-                <w:rFonts w:ascii="Arial" w:eastAsia="Times New Roman" w:hAnsi="Arial" w:cs="Arial"/>
-                <w:color w:val="000000"/>
-              </w:rPr>
-              <w:t xml:space="preserve"> reset my password and sign in with my new password</w:t>
+              <w:t xml:space="preserve"> the system confirms that the email is valid and unique.</w:t>
             </w:r>
           </w:p>
         </w:tc>
@@ -4127,7 +3971,7 @@
               <w:t xml:space="preserve">1- </w:t>
             </w:r>
             <w:r>
-              <w:t>Customer is signed in and wishes to reset their password</w:t>
+              <w:t>Customer enters their email address</w:t>
             </w:r>
           </w:p>
         </w:tc>
@@ -4167,16 +4011,6 @@
               <w:spacing w:after="0"/>
               <w:jc w:val="both"/>
             </w:pPr>
-            <w:r>
-              <w:t>2</w:t>
-            </w:r>
-            <w:r>
-              <w:softHyphen/>
-              <w:t xml:space="preserve">- </w:t>
-            </w:r>
-            <w:r>
-              <w:t>Customer clicks on "Reset Password"</w:t>
-            </w:r>
           </w:p>
         </w:tc>
         <w:tc>
@@ -4189,7 +4023,6 @@
               <w:right w:val="single" w:sz="18" w:space="0" w:color="FFFFFF"/>
             </w:tcBorders>
             <w:shd w:val="clear" w:color="auto" w:fill="DEEAF6" w:themeFill="accent5" w:themeFillTint="33"/>
-            <w:hideMark/>
           </w:tcPr>
           <w:p>
             <w:pPr>
@@ -4197,7 +4030,10 @@
               <w:jc w:val="both"/>
             </w:pPr>
             <w:r>
-              <w:t xml:space="preserve"> </w:t>
+              <w:t xml:space="preserve">2- </w:t>
+            </w:r>
+            <w:r>
+              <w:t>System validates the email address</w:t>
             </w:r>
           </w:p>
         </w:tc>
@@ -4219,30 +4055,30 @@
               <w:spacing w:after="0"/>
               <w:jc w:val="both"/>
             </w:pPr>
+          </w:p>
+        </w:tc>
+        <w:tc>
+          <w:tcPr>
+            <w:tcW w:w="4237" w:type="dxa"/>
+            <w:tcBorders>
+              <w:top w:val="nil"/>
+              <w:left w:val="nil"/>
+              <w:bottom w:val="single" w:sz="18" w:space="0" w:color="FFFFFF"/>
+              <w:right w:val="single" w:sz="18" w:space="0" w:color="FFFFFF"/>
+            </w:tcBorders>
+            <w:shd w:val="clear" w:color="auto" w:fill="DEEAF6" w:themeFill="accent5" w:themeFillTint="33"/>
+          </w:tcPr>
+          <w:p>
+            <w:pPr>
+              <w:spacing w:after="0"/>
+              <w:jc w:val="both"/>
+            </w:pPr>
             <w:r>
               <w:t xml:space="preserve">3- </w:t>
             </w:r>
             <w:r>
-              <w:t>Customer enters their email address and clicks "Submit"</w:t>
-            </w:r>
-          </w:p>
-        </w:tc>
-        <w:tc>
-          <w:tcPr>
-            <w:tcW w:w="4237" w:type="dxa"/>
-            <w:tcBorders>
-              <w:top w:val="nil"/>
-              <w:left w:val="nil"/>
-              <w:bottom w:val="single" w:sz="18" w:space="0" w:color="FFFFFF"/>
-              <w:right w:val="single" w:sz="18" w:space="0" w:color="FFFFFF"/>
-            </w:tcBorders>
-            <w:shd w:val="clear" w:color="auto" w:fill="DEEAF6" w:themeFill="accent5" w:themeFillTint="33"/>
-          </w:tcPr>
-          <w:p>
-            <w:pPr>
-              <w:spacing w:after="0"/>
-              <w:jc w:val="both"/>
-            </w:pPr>
+              <w:t>System confirms that the email address is valid and unique</w:t>
+            </w:r>
           </w:p>
         </w:tc>
       </w:tr>
@@ -4263,6 +4099,20 @@
               <w:spacing w:after="0"/>
               <w:jc w:val="both"/>
             </w:pPr>
+            <w:r>
+              <w:t xml:space="preserve">4- </w:t>
+            </w:r>
+            <w:r>
+              <w:t xml:space="preserve">Customer </w:t>
+            </w:r>
+            <w:proofErr w:type="gramStart"/>
+            <w:r>
+              <w:t>is able to</w:t>
+            </w:r>
+            <w:proofErr w:type="gramEnd"/>
+            <w:r>
+              <w:t xml:space="preserve"> continue with the sign-up process.</w:t>
+            </w:r>
           </w:p>
         </w:tc>
         <w:tc>
@@ -4275,237 +4125,6 @@
               <w:right w:val="single" w:sz="18" w:space="0" w:color="FFFFFF"/>
             </w:tcBorders>
             <w:shd w:val="clear" w:color="auto" w:fill="DEEAF6" w:themeFill="accent5" w:themeFillTint="33"/>
-          </w:tcPr>
-          <w:p>
-            <w:pPr>
-              <w:spacing w:after="0"/>
-              <w:jc w:val="both"/>
-            </w:pPr>
-            <w:r>
-              <w:t xml:space="preserve">4- </w:t>
-            </w:r>
-            <w:r>
-              <w:t>System sends a reset link to the customer's email address</w:t>
-            </w:r>
-          </w:p>
-        </w:tc>
-      </w:tr>
-      <w:tr>
-        <w:tc>
-          <w:tcPr>
-            <w:tcW w:w="4388" w:type="dxa"/>
-            <w:tcBorders>
-              <w:top w:val="nil"/>
-              <w:left w:val="single" w:sz="18" w:space="0" w:color="FFFFFF"/>
-              <w:bottom w:val="single" w:sz="18" w:space="0" w:color="FFFFFF"/>
-              <w:right w:val="single" w:sz="18" w:space="0" w:color="FFFFFF"/>
-            </w:tcBorders>
-            <w:shd w:val="clear" w:color="auto" w:fill="DEEAF6" w:themeFill="accent5" w:themeFillTint="33"/>
-          </w:tcPr>
-          <w:p>
-            <w:pPr>
-              <w:spacing w:after="0"/>
-              <w:jc w:val="both"/>
-            </w:pPr>
-            <w:r>
-              <w:t xml:space="preserve">5- </w:t>
-            </w:r>
-            <w:r>
-              <w:t>Customer receives the reset link and clicks on it</w:t>
-            </w:r>
-          </w:p>
-        </w:tc>
-        <w:tc>
-          <w:tcPr>
-            <w:tcW w:w="4237" w:type="dxa"/>
-            <w:tcBorders>
-              <w:top w:val="nil"/>
-              <w:left w:val="nil"/>
-              <w:bottom w:val="single" w:sz="18" w:space="0" w:color="FFFFFF"/>
-              <w:right w:val="single" w:sz="18" w:space="0" w:color="FFFFFF"/>
-            </w:tcBorders>
-            <w:shd w:val="clear" w:color="auto" w:fill="DEEAF6" w:themeFill="accent5" w:themeFillTint="33"/>
-          </w:tcPr>
-          <w:p>
-            <w:pPr>
-              <w:spacing w:after="0"/>
-              <w:jc w:val="both"/>
-            </w:pPr>
-          </w:p>
-        </w:tc>
-      </w:tr>
-      <w:tr>
-        <w:tc>
-          <w:tcPr>
-            <w:tcW w:w="4388" w:type="dxa"/>
-            <w:tcBorders>
-              <w:top w:val="nil"/>
-              <w:left w:val="single" w:sz="18" w:space="0" w:color="FFFFFF"/>
-              <w:bottom w:val="single" w:sz="18" w:space="0" w:color="FFFFFF"/>
-              <w:right w:val="single" w:sz="18" w:space="0" w:color="FFFFFF"/>
-            </w:tcBorders>
-            <w:shd w:val="clear" w:color="auto" w:fill="DEEAF6" w:themeFill="accent5" w:themeFillTint="33"/>
-          </w:tcPr>
-          <w:p>
-            <w:pPr>
-              <w:spacing w:after="0"/>
-              <w:jc w:val="both"/>
-            </w:pPr>
-            <w:r>
-              <w:t xml:space="preserve">6- </w:t>
-            </w:r>
-            <w:r>
-              <w:t>Customer is prompted to enter and confirm their new password</w:t>
-            </w:r>
-          </w:p>
-        </w:tc>
-        <w:tc>
-          <w:tcPr>
-            <w:tcW w:w="4237" w:type="dxa"/>
-            <w:tcBorders>
-              <w:top w:val="nil"/>
-              <w:left w:val="nil"/>
-              <w:bottom w:val="single" w:sz="18" w:space="0" w:color="FFFFFF"/>
-              <w:right w:val="single" w:sz="18" w:space="0" w:color="FFFFFF"/>
-            </w:tcBorders>
-            <w:shd w:val="clear" w:color="auto" w:fill="DEEAF6" w:themeFill="accent5" w:themeFillTint="33"/>
-          </w:tcPr>
-          <w:p>
-            <w:pPr>
-              <w:spacing w:after="0"/>
-              <w:jc w:val="both"/>
-            </w:pPr>
-          </w:p>
-        </w:tc>
-      </w:tr>
-      <w:tr>
-        <w:tc>
-          <w:tcPr>
-            <w:tcW w:w="4388" w:type="dxa"/>
-            <w:tcBorders>
-              <w:top w:val="nil"/>
-              <w:left w:val="single" w:sz="18" w:space="0" w:color="FFFFFF"/>
-              <w:bottom w:val="single" w:sz="18" w:space="0" w:color="FFFFFF"/>
-              <w:right w:val="single" w:sz="18" w:space="0" w:color="FFFFFF"/>
-            </w:tcBorders>
-            <w:shd w:val="clear" w:color="auto" w:fill="DEEAF6" w:themeFill="accent5" w:themeFillTint="33"/>
-          </w:tcPr>
-          <w:p>
-            <w:pPr>
-              <w:spacing w:after="0"/>
-              <w:jc w:val="both"/>
-            </w:pPr>
-            <w:r>
-              <w:t xml:space="preserve">7- </w:t>
-            </w:r>
-            <w:r>
-              <w:t>Customer enters and confirms their new password and clicks "Save"</w:t>
-            </w:r>
-          </w:p>
-        </w:tc>
-        <w:tc>
-          <w:tcPr>
-            <w:tcW w:w="4237" w:type="dxa"/>
-            <w:tcBorders>
-              <w:top w:val="nil"/>
-              <w:left w:val="nil"/>
-              <w:bottom w:val="single" w:sz="18" w:space="0" w:color="FFFFFF"/>
-              <w:right w:val="single" w:sz="18" w:space="0" w:color="FFFFFF"/>
-            </w:tcBorders>
-            <w:shd w:val="clear" w:color="auto" w:fill="DEEAF6" w:themeFill="accent5" w:themeFillTint="33"/>
-          </w:tcPr>
-          <w:p>
-            <w:pPr>
-              <w:spacing w:after="0"/>
-              <w:jc w:val="both"/>
-            </w:pPr>
-          </w:p>
-        </w:tc>
-      </w:tr>
-      <w:tr>
-        <w:tc>
-          <w:tcPr>
-            <w:tcW w:w="4388" w:type="dxa"/>
-            <w:tcBorders>
-              <w:top w:val="nil"/>
-              <w:left w:val="single" w:sz="18" w:space="0" w:color="FFFFFF"/>
-              <w:bottom w:val="single" w:sz="18" w:space="0" w:color="FFFFFF"/>
-              <w:right w:val="single" w:sz="18" w:space="0" w:color="FFFFFF"/>
-            </w:tcBorders>
-            <w:shd w:val="clear" w:color="auto" w:fill="DEEAF6" w:themeFill="accent5" w:themeFillTint="33"/>
-          </w:tcPr>
-          <w:p>
-            <w:pPr>
-              <w:spacing w:after="0"/>
-              <w:jc w:val="both"/>
-            </w:pPr>
-          </w:p>
-        </w:tc>
-        <w:tc>
-          <w:tcPr>
-            <w:tcW w:w="4237" w:type="dxa"/>
-            <w:tcBorders>
-              <w:top w:val="nil"/>
-              <w:left w:val="nil"/>
-              <w:bottom w:val="single" w:sz="18" w:space="0" w:color="FFFFFF"/>
-              <w:right w:val="single" w:sz="18" w:space="0" w:color="FFFFFF"/>
-            </w:tcBorders>
-            <w:shd w:val="clear" w:color="auto" w:fill="DEEAF6" w:themeFill="accent5" w:themeFillTint="33"/>
-          </w:tcPr>
-          <w:p>
-            <w:pPr>
-              <w:spacing w:after="0"/>
-              <w:jc w:val="both"/>
-            </w:pPr>
-            <w:r>
-              <w:t xml:space="preserve">8- </w:t>
-            </w:r>
-            <w:r>
-              <w:t>System resets the customer's password</w:t>
-            </w:r>
-          </w:p>
-        </w:tc>
-      </w:tr>
-      <w:tr>
-        <w:tc>
-          <w:tcPr>
-            <w:tcW w:w="4388" w:type="dxa"/>
-            <w:tcBorders>
-              <w:top w:val="nil"/>
-              <w:left w:val="single" w:sz="18" w:space="0" w:color="FFFFFF"/>
-              <w:bottom w:val="single" w:sz="18" w:space="0" w:color="FFFFFF"/>
-              <w:right w:val="single" w:sz="18" w:space="0" w:color="FFFFFF"/>
-            </w:tcBorders>
-            <w:shd w:val="clear" w:color="auto" w:fill="DEEAF6" w:themeFill="accent5" w:themeFillTint="33"/>
-          </w:tcPr>
-          <w:p>
-            <w:pPr>
-              <w:spacing w:after="0"/>
-              <w:jc w:val="both"/>
-              <w:rPr>
-                <w:rtl/>
-                <w:lang w:bidi="ar-EG"/>
-              </w:rPr>
-            </w:pPr>
-            <w:r>
-              <w:t xml:space="preserve">9- </w:t>
-            </w:r>
-            <w:r>
-              <w:t>Customer can now sign in with their new password</w:t>
-            </w:r>
-          </w:p>
-        </w:tc>
-        <w:tc>
-          <w:tcPr>
-            <w:tcW w:w="4237" w:type="dxa"/>
-            <w:tcBorders>
-              <w:top w:val="nil"/>
-              <w:left w:val="nil"/>
-              <w:bottom w:val="single" w:sz="18" w:space="0" w:color="FFFFFF"/>
-              <w:right w:val="single" w:sz="18" w:space="0" w:color="FFFFFF"/>
-            </w:tcBorders>
-            <w:shd w:val="clear" w:color="auto" w:fill="DEEAF6" w:themeFill="accent5" w:themeFillTint="33"/>
-            <w:hideMark/>
           </w:tcPr>
           <w:p>
             <w:pPr>
@@ -4528,15 +4147,9 @@
           <w:color w:val="1F3864"/>
           <w:sz w:val="26"/>
           <w:szCs w:val="26"/>
-          <w:rtl/>
         </w:rPr>
       </w:pPr>
-    </w:p>
-    <w:p>
-      <w:pPr>
-        <w:spacing w:before="120" w:after="80" w:line="240" w:lineRule="auto"/>
-        <w:ind w:left="720"/>
-        <w:jc w:val="both"/>
+      <w:r>
         <w:rPr>
           <w:rFonts w:eastAsia="Times New Roman" w:cstheme="minorHAnsi"/>
           <w:b/>
@@ -4545,17 +4158,6 @@
           <w:sz w:val="26"/>
           <w:szCs w:val="26"/>
         </w:rPr>
-      </w:pPr>
-      <w:r>
-        <w:rPr>
-          <w:rFonts w:eastAsia="Times New Roman" w:cstheme="minorHAnsi"/>
-          <w:b/>
-          <w:bCs/>
-          <w:color w:val="1F3864"/>
-          <w:sz w:val="26"/>
-          <w:szCs w:val="26"/>
-        </w:rPr>
-        <w:lastRenderedPageBreak/>
         <w:t>Exceptional Scenario</w:t>
       </w:r>
     </w:p>
@@ -4677,6 +4279,1814 @@
               <w:t xml:space="preserve">1- </w:t>
             </w:r>
             <w:r>
+              <w:t>Customer enters an invalid or already used email address</w:t>
+            </w:r>
+          </w:p>
+        </w:tc>
+        <w:tc>
+          <w:tcPr>
+            <w:tcW w:w="4237" w:type="dxa"/>
+            <w:tcBorders>
+              <w:top w:val="nil"/>
+              <w:left w:val="nil"/>
+              <w:bottom w:val="single" w:sz="18" w:space="0" w:color="FFFFFF"/>
+              <w:right w:val="single" w:sz="18" w:space="0" w:color="FFFFFF"/>
+            </w:tcBorders>
+            <w:shd w:val="clear" w:color="auto" w:fill="DEEAF6" w:themeFill="accent5" w:themeFillTint="33"/>
+          </w:tcPr>
+          <w:p>
+            <w:pPr>
+              <w:spacing w:after="0"/>
+              <w:jc w:val="both"/>
+            </w:pPr>
+          </w:p>
+        </w:tc>
+      </w:tr>
+      <w:tr>
+        <w:tc>
+          <w:tcPr>
+            <w:tcW w:w="4388" w:type="dxa"/>
+            <w:tcBorders>
+              <w:top w:val="nil"/>
+              <w:left w:val="single" w:sz="18" w:space="0" w:color="FFFFFF"/>
+              <w:bottom w:val="single" w:sz="18" w:space="0" w:color="FFFFFF"/>
+              <w:right w:val="single" w:sz="18" w:space="0" w:color="FFFFFF"/>
+            </w:tcBorders>
+            <w:shd w:val="clear" w:color="auto" w:fill="DEEAF6" w:themeFill="accent5" w:themeFillTint="33"/>
+          </w:tcPr>
+          <w:p>
+            <w:pPr>
+              <w:spacing w:after="0"/>
+              <w:jc w:val="both"/>
+            </w:pPr>
+          </w:p>
+        </w:tc>
+        <w:tc>
+          <w:tcPr>
+            <w:tcW w:w="4237" w:type="dxa"/>
+            <w:tcBorders>
+              <w:top w:val="nil"/>
+              <w:left w:val="nil"/>
+              <w:bottom w:val="single" w:sz="18" w:space="0" w:color="FFFFFF"/>
+              <w:right w:val="single" w:sz="18" w:space="0" w:color="FFFFFF"/>
+            </w:tcBorders>
+            <w:shd w:val="clear" w:color="auto" w:fill="DEEAF6" w:themeFill="accent5" w:themeFillTint="33"/>
+          </w:tcPr>
+          <w:p>
+            <w:pPr>
+              <w:spacing w:after="0"/>
+              <w:jc w:val="both"/>
+            </w:pPr>
+            <w:r>
+              <w:t xml:space="preserve">2- </w:t>
+            </w:r>
+            <w:r>
+              <w:t>System displays an error message</w:t>
+            </w:r>
+          </w:p>
+        </w:tc>
+      </w:tr>
+      <w:tr>
+        <w:tc>
+          <w:tcPr>
+            <w:tcW w:w="4388" w:type="dxa"/>
+            <w:tcBorders>
+              <w:top w:val="nil"/>
+              <w:left w:val="single" w:sz="18" w:space="0" w:color="FFFFFF"/>
+              <w:bottom w:val="single" w:sz="18" w:space="0" w:color="FFFFFF"/>
+              <w:right w:val="single" w:sz="18" w:space="0" w:color="FFFFFF"/>
+            </w:tcBorders>
+            <w:shd w:val="clear" w:color="auto" w:fill="DEEAF6" w:themeFill="accent5" w:themeFillTint="33"/>
+          </w:tcPr>
+          <w:p>
+            <w:pPr>
+              <w:spacing w:after="0"/>
+              <w:jc w:val="both"/>
+            </w:pPr>
+            <w:r>
+              <w:t xml:space="preserve">3- </w:t>
+            </w:r>
+            <w:r>
+              <w:t>Customer is not able to continue with the sign-up process.</w:t>
+            </w:r>
+          </w:p>
+        </w:tc>
+        <w:tc>
+          <w:tcPr>
+            <w:tcW w:w="4237" w:type="dxa"/>
+            <w:tcBorders>
+              <w:top w:val="nil"/>
+              <w:left w:val="nil"/>
+              <w:bottom w:val="single" w:sz="18" w:space="0" w:color="FFFFFF"/>
+              <w:right w:val="single" w:sz="18" w:space="0" w:color="FFFFFF"/>
+            </w:tcBorders>
+            <w:shd w:val="clear" w:color="auto" w:fill="DEEAF6" w:themeFill="accent5" w:themeFillTint="33"/>
+          </w:tcPr>
+          <w:p>
+            <w:pPr>
+              <w:spacing w:after="0"/>
+              <w:jc w:val="both"/>
+            </w:pPr>
+          </w:p>
+        </w:tc>
+      </w:tr>
+    </w:tbl>
+    <w:p>
+      <w:pPr>
+        <w:spacing w:before="120" w:after="80" w:line="240" w:lineRule="auto"/>
+        <w:ind w:left="720"/>
+        <w:jc w:val="both"/>
+        <w:rPr>
+          <w:rFonts w:eastAsia="Times New Roman" w:cstheme="minorHAnsi"/>
+          <w:color w:val="1F3864"/>
+          <w:sz w:val="26"/>
+          <w:szCs w:val="26"/>
+        </w:rPr>
+      </w:pPr>
+    </w:p>
+    <w:p>
+      <w:pPr>
+        <w:numPr>
+          <w:ilvl w:val="0"/>
+          <w:numId w:val="2"/>
+        </w:numPr>
+        <w:spacing w:before="100" w:beforeAutospacing="1" w:after="120" w:line="240" w:lineRule="auto"/>
+        <w:ind w:left="714" w:hanging="357"/>
+        <w:jc w:val="both"/>
+        <w:rPr>
+          <w:rFonts w:eastAsia="Times New Roman" w:cstheme="minorHAnsi"/>
+          <w:color w:val="000000"/>
+          <w:sz w:val="28"/>
+          <w:szCs w:val="28"/>
+        </w:rPr>
+      </w:pPr>
+      <w:r>
+        <w:rPr>
+          <w:rFonts w:eastAsia="Times New Roman" w:cstheme="minorHAnsi"/>
+          <w:b/>
+          <w:bCs/>
+          <w:color w:val="1F3864"/>
+          <w:sz w:val="28"/>
+          <w:szCs w:val="28"/>
+        </w:rPr>
+        <w:t>Screen Design</w:t>
+      </w:r>
+    </w:p>
+    <w:p>
+      <w:pPr>
+        <w:pStyle w:val="ListParagraph"/>
+        <w:jc w:val="both"/>
+        <w:rPr>
+          <w:b/>
+          <w:bCs/>
+          <w:color w:val="C00000"/>
+        </w:rPr>
+      </w:pPr>
+      <w:r>
+        <w:rPr>
+          <w:b/>
+          <w:bCs/>
+          <w:color w:val="C00000"/>
+        </w:rPr>
+        <w:t>Give a draft design of the screen(s) on which this user story will be implemented.</w:t>
+      </w:r>
+    </w:p>
+    <w:p>
+      <w:pPr>
+        <w:pStyle w:val="ListParagraph"/>
+        <w:jc w:val="both"/>
+        <w:rPr>
+          <w:b/>
+          <w:bCs/>
+          <w:color w:val="C00000"/>
+        </w:rPr>
+      </w:pPr>
+      <w:r>
+        <w:rPr>
+          <w:b/>
+          <w:bCs/>
+          <w:color w:val="C00000"/>
+        </w:rPr>
+        <w:t>Do it as a as wireframe or a mockup. Use a tool to do that. Give each screen a number and name.</w:t>
+      </w:r>
+    </w:p>
+    <w:p>
+      <w:pPr>
+        <w:numPr>
+          <w:ilvl w:val="0"/>
+          <w:numId w:val="2"/>
+        </w:numPr>
+        <w:spacing w:before="100" w:beforeAutospacing="1" w:after="120" w:line="240" w:lineRule="auto"/>
+        <w:ind w:left="714" w:hanging="357"/>
+        <w:jc w:val="both"/>
+        <w:rPr>
+          <w:rFonts w:eastAsia="Times New Roman" w:cstheme="minorHAnsi"/>
+          <w:b/>
+          <w:bCs/>
+          <w:color w:val="1F3864"/>
+          <w:sz w:val="28"/>
+          <w:szCs w:val="28"/>
+        </w:rPr>
+      </w:pPr>
+      <w:r>
+        <w:rPr>
+          <w:rFonts w:eastAsia="Times New Roman" w:cstheme="minorHAnsi"/>
+          <w:b/>
+          <w:bCs/>
+          <w:color w:val="1F3864"/>
+          <w:sz w:val="28"/>
+          <w:szCs w:val="28"/>
+        </w:rPr>
+        <w:t>Data Dictionary:</w:t>
+      </w:r>
+    </w:p>
+    <w:p>
+      <w:pPr>
+        <w:pStyle w:val="ListParagraph"/>
+        <w:spacing w:after="0"/>
+        <w:jc w:val="both"/>
+      </w:pPr>
+      <w:r>
+        <w:t xml:space="preserve">Not applicable since no data is manually entered by the user at this </w:t>
+      </w:r>
+      <w:proofErr w:type="gramStart"/>
+      <w:r>
+        <w:t>stage</w:t>
+      </w:r>
+      <w:proofErr w:type="gramEnd"/>
+    </w:p>
+    <w:p>
+      <w:pPr>
+        <w:spacing w:before="100" w:beforeAutospacing="1" w:after="120" w:line="240" w:lineRule="auto"/>
+        <w:ind w:left="714"/>
+        <w:jc w:val="both"/>
+        <w:rPr>
+          <w:rFonts w:eastAsia="Times New Roman" w:cstheme="minorHAnsi"/>
+          <w:b/>
+          <w:bCs/>
+          <w:color w:val="1F3864"/>
+          <w:sz w:val="28"/>
+          <w:szCs w:val="28"/>
+        </w:rPr>
+      </w:pPr>
+    </w:p>
+    <w:p>
+      <w:pPr>
+        <w:numPr>
+          <w:ilvl w:val="0"/>
+          <w:numId w:val="2"/>
+        </w:numPr>
+        <w:spacing w:before="100" w:beforeAutospacing="1" w:after="120" w:line="240" w:lineRule="auto"/>
+        <w:ind w:left="714" w:hanging="357"/>
+        <w:jc w:val="both"/>
+        <w:rPr>
+          <w:rFonts w:eastAsia="Times New Roman" w:cstheme="minorHAnsi"/>
+          <w:b/>
+          <w:bCs/>
+          <w:color w:val="1F3864"/>
+          <w:sz w:val="28"/>
+          <w:szCs w:val="28"/>
+        </w:rPr>
+      </w:pPr>
+      <w:r>
+        <w:rPr>
+          <w:rFonts w:eastAsia="Times New Roman" w:cstheme="minorHAnsi"/>
+          <w:b/>
+          <w:bCs/>
+          <w:color w:val="1F3864"/>
+          <w:sz w:val="28"/>
+          <w:szCs w:val="28"/>
+        </w:rPr>
+        <w:t>User Story #</w:t>
+      </w:r>
+      <w:r>
+        <w:rPr>
+          <w:rFonts w:eastAsia="Times New Roman" w:cstheme="minorHAnsi"/>
+          <w:b/>
+          <w:bCs/>
+          <w:color w:val="1F3864"/>
+          <w:sz w:val="28"/>
+          <w:szCs w:val="28"/>
+        </w:rPr>
+        <w:t>4</w:t>
+      </w:r>
+    </w:p>
+    <w:p>
+      <w:pPr>
+        <w:spacing w:after="0" w:line="240" w:lineRule="auto"/>
+        <w:jc w:val="both"/>
+        <w:rPr>
+          <w:rFonts w:ascii="Times New Roman" w:eastAsia="Times New Roman" w:hAnsi="Times New Roman" w:cs="Times New Roman"/>
+          <w:vanish/>
+          <w:sz w:val="24"/>
+          <w:szCs w:val="24"/>
+        </w:rPr>
+      </w:pPr>
+    </w:p>
+    <w:tbl>
+      <w:tblPr>
+        <w:tblW w:w="8625" w:type="dxa"/>
+        <w:tblInd w:w="911" w:type="dxa"/>
+        <w:tblCellMar>
+          <w:left w:w="0" w:type="dxa"/>
+          <w:right w:w="0" w:type="dxa"/>
+        </w:tblCellMar>
+        <w:tblLook w:val="04A0" w:firstRow="1" w:lastRow="0" w:firstColumn="1" w:lastColumn="0" w:noHBand="0" w:noVBand="1"/>
+      </w:tblPr>
+      <w:tblGrid>
+        <w:gridCol w:w="2263"/>
+        <w:gridCol w:w="6362"/>
+      </w:tblGrid>
+      <w:tr>
+        <w:tc>
+          <w:tcPr>
+            <w:tcW w:w="2263" w:type="dxa"/>
+            <w:tcBorders>
+              <w:top w:val="single" w:sz="8" w:space="0" w:color="000000"/>
+              <w:left w:val="single" w:sz="8" w:space="0" w:color="000000"/>
+              <w:bottom w:val="single" w:sz="8" w:space="0" w:color="000000"/>
+              <w:right w:val="single" w:sz="18" w:space="0" w:color="FFFFFF"/>
+            </w:tcBorders>
+            <w:shd w:val="clear" w:color="auto" w:fill="00B0F0"/>
+            <w:vAlign w:val="center"/>
+            <w:hideMark/>
+          </w:tcPr>
+          <w:p>
+            <w:pPr>
+              <w:spacing w:after="0" w:line="240" w:lineRule="auto"/>
+              <w:ind w:left="104"/>
+              <w:jc w:val="both"/>
+              <w:rPr>
+                <w:b/>
+                <w:bCs/>
+              </w:rPr>
+            </w:pPr>
+            <w:r>
+              <w:rPr>
+                <w:b/>
+                <w:bCs/>
+              </w:rPr>
+              <w:t>User Story ID</w:t>
+            </w:r>
+          </w:p>
+        </w:tc>
+        <w:tc>
+          <w:tcPr>
+            <w:tcW w:w="6362" w:type="dxa"/>
+            <w:tcBorders>
+              <w:top w:val="single" w:sz="18" w:space="0" w:color="FFFFFF"/>
+              <w:left w:val="nil"/>
+              <w:bottom w:val="single" w:sz="18" w:space="0" w:color="FFFFFF"/>
+              <w:right w:val="single" w:sz="18" w:space="0" w:color="FFFFFF"/>
+            </w:tcBorders>
+            <w:shd w:val="clear" w:color="auto" w:fill="C9F1FF"/>
+            <w:vAlign w:val="center"/>
+            <w:hideMark/>
+          </w:tcPr>
+          <w:p>
+            <w:pPr>
+              <w:spacing w:after="0" w:line="240" w:lineRule="auto"/>
+              <w:ind w:left="111" w:right="443"/>
+              <w:jc w:val="both"/>
+              <w:rPr>
+                <w:rFonts w:ascii="Calibri" w:eastAsia="Times New Roman" w:hAnsi="Calibri" w:cs="Calibri"/>
+                <w:color w:val="000000"/>
+                <w:sz w:val="24"/>
+                <w:szCs w:val="24"/>
+                <w:lang w:bidi="ar-EG"/>
+              </w:rPr>
+            </w:pPr>
+            <w:r>
+              <w:rPr>
+                <w:rFonts w:ascii="Calibri" w:eastAsia="Times New Roman" w:hAnsi="Calibri" w:cs="Calibri"/>
+                <w:color w:val="000000"/>
+                <w:sz w:val="24"/>
+                <w:szCs w:val="24"/>
+                <w:lang w:bidi="ar-EG"/>
+              </w:rPr>
+              <w:t>US04</w:t>
+            </w:r>
+          </w:p>
+        </w:tc>
+      </w:tr>
+      <w:tr>
+        <w:tc>
+          <w:tcPr>
+            <w:tcW w:w="2263" w:type="dxa"/>
+            <w:tcBorders>
+              <w:top w:val="single" w:sz="8" w:space="0" w:color="000000"/>
+              <w:left w:val="single" w:sz="8" w:space="0" w:color="000000"/>
+              <w:bottom w:val="single" w:sz="8" w:space="0" w:color="000000"/>
+              <w:right w:val="single" w:sz="18" w:space="0" w:color="FFFFFF"/>
+            </w:tcBorders>
+            <w:shd w:val="clear" w:color="auto" w:fill="00B0F0"/>
+            <w:vAlign w:val="center"/>
+            <w:hideMark/>
+          </w:tcPr>
+          <w:p>
+            <w:pPr>
+              <w:spacing w:after="0" w:line="240" w:lineRule="auto"/>
+              <w:ind w:left="104"/>
+              <w:jc w:val="both"/>
+              <w:rPr>
+                <w:b/>
+                <w:bCs/>
+              </w:rPr>
+            </w:pPr>
+            <w:r>
+              <w:rPr>
+                <w:b/>
+                <w:bCs/>
+              </w:rPr>
+              <w:t>User Story Name</w:t>
+            </w:r>
+          </w:p>
+        </w:tc>
+        <w:tc>
+          <w:tcPr>
+            <w:tcW w:w="6362" w:type="dxa"/>
+            <w:tcBorders>
+              <w:top w:val="single" w:sz="18" w:space="0" w:color="FFFFFF"/>
+              <w:left w:val="nil"/>
+              <w:bottom w:val="single" w:sz="18" w:space="0" w:color="FFFFFF"/>
+              <w:right w:val="single" w:sz="18" w:space="0" w:color="FFFFFF"/>
+            </w:tcBorders>
+            <w:shd w:val="clear" w:color="auto" w:fill="C9F1FF"/>
+            <w:vAlign w:val="center"/>
+          </w:tcPr>
+          <w:p>
+            <w:pPr>
+              <w:spacing w:after="0" w:line="240" w:lineRule="auto"/>
+              <w:ind w:left="111" w:right="443"/>
+              <w:jc w:val="both"/>
+              <w:rPr>
+                <w:rFonts w:ascii="Calibri" w:eastAsia="Times New Roman" w:hAnsi="Calibri" w:cs="Calibri"/>
+                <w:color w:val="000000"/>
+                <w:sz w:val="24"/>
+                <w:szCs w:val="24"/>
+                <w:lang w:bidi="ar-EG"/>
+              </w:rPr>
+            </w:pPr>
+            <w:r>
+              <w:rPr>
+                <w:rFonts w:ascii="Calibri" w:eastAsia="Times New Roman" w:hAnsi="Calibri" w:cs="Calibri"/>
+                <w:color w:val="000000"/>
+                <w:sz w:val="24"/>
+                <w:szCs w:val="24"/>
+                <w:lang w:bidi="ar-EG"/>
+              </w:rPr>
+              <w:t>Reset Password</w:t>
+            </w:r>
+          </w:p>
+        </w:tc>
+      </w:tr>
+      <w:tr>
+        <w:tc>
+          <w:tcPr>
+            <w:tcW w:w="2263" w:type="dxa"/>
+            <w:tcBorders>
+              <w:top w:val="nil"/>
+              <w:left w:val="single" w:sz="8" w:space="0" w:color="000000"/>
+              <w:bottom w:val="single" w:sz="8" w:space="0" w:color="000000"/>
+              <w:right w:val="single" w:sz="18" w:space="0" w:color="FFFFFF"/>
+            </w:tcBorders>
+            <w:shd w:val="clear" w:color="auto" w:fill="00B0F0"/>
+            <w:vAlign w:val="center"/>
+            <w:hideMark/>
+          </w:tcPr>
+          <w:p>
+            <w:pPr>
+              <w:spacing w:before="2" w:after="0" w:line="240" w:lineRule="auto"/>
+              <w:ind w:left="104"/>
+              <w:jc w:val="both"/>
+              <w:rPr>
+                <w:b/>
+                <w:bCs/>
+              </w:rPr>
+            </w:pPr>
+            <w:r>
+              <w:rPr>
+                <w:b/>
+                <w:bCs/>
+              </w:rPr>
+              <w:t>Actors</w:t>
+            </w:r>
+          </w:p>
+        </w:tc>
+        <w:tc>
+          <w:tcPr>
+            <w:tcW w:w="6362" w:type="dxa"/>
+            <w:tcBorders>
+              <w:top w:val="nil"/>
+              <w:left w:val="nil"/>
+              <w:bottom w:val="single" w:sz="18" w:space="0" w:color="FFFFFF"/>
+              <w:right w:val="single" w:sz="18" w:space="0" w:color="FFFFFF"/>
+            </w:tcBorders>
+            <w:shd w:val="clear" w:color="auto" w:fill="C9F1FF"/>
+            <w:vAlign w:val="center"/>
+            <w:hideMark/>
+          </w:tcPr>
+          <w:p>
+            <w:pPr>
+              <w:jc w:val="both"/>
+              <w:rPr>
+                <w:b/>
+                <w:bCs/>
+              </w:rPr>
+            </w:pPr>
+            <w:r>
+              <w:rPr>
+                <w:b/>
+                <w:bCs/>
+              </w:rPr>
+              <w:t>Customer</w:t>
+            </w:r>
+          </w:p>
+        </w:tc>
+      </w:tr>
+      <w:tr>
+        <w:tc>
+          <w:tcPr>
+            <w:tcW w:w="2263" w:type="dxa"/>
+            <w:tcBorders>
+              <w:top w:val="nil"/>
+              <w:left w:val="single" w:sz="8" w:space="0" w:color="000000"/>
+              <w:bottom w:val="single" w:sz="8" w:space="0" w:color="000000"/>
+              <w:right w:val="single" w:sz="18" w:space="0" w:color="FFFFFF"/>
+            </w:tcBorders>
+            <w:shd w:val="clear" w:color="auto" w:fill="00B0F0"/>
+            <w:vAlign w:val="center"/>
+            <w:hideMark/>
+          </w:tcPr>
+          <w:p>
+            <w:pPr>
+              <w:spacing w:after="0" w:line="240" w:lineRule="auto"/>
+              <w:ind w:left="104"/>
+              <w:jc w:val="both"/>
+              <w:rPr>
+                <w:b/>
+                <w:bCs/>
+              </w:rPr>
+            </w:pPr>
+            <w:r>
+              <w:rPr>
+                <w:b/>
+                <w:bCs/>
+              </w:rPr>
+              <w:t>Description</w:t>
+            </w:r>
+          </w:p>
+        </w:tc>
+        <w:tc>
+          <w:tcPr>
+            <w:tcW w:w="6362" w:type="dxa"/>
+            <w:tcBorders>
+              <w:top w:val="nil"/>
+              <w:left w:val="nil"/>
+              <w:bottom w:val="single" w:sz="18" w:space="0" w:color="FFFFFF"/>
+              <w:right w:val="single" w:sz="18" w:space="0" w:color="FFFFFF"/>
+            </w:tcBorders>
+            <w:shd w:val="clear" w:color="auto" w:fill="C9F1FF"/>
+            <w:vAlign w:val="center"/>
+            <w:hideMark/>
+          </w:tcPr>
+          <w:p>
+            <w:pPr>
+              <w:spacing w:after="60" w:line="264" w:lineRule="auto"/>
+              <w:jc w:val="both"/>
+              <w:rPr>
+                <w:rFonts w:ascii="Arial" w:eastAsia="Times New Roman" w:hAnsi="Arial" w:cs="Arial"/>
+                <w:b/>
+                <w:bCs/>
+                <w:color w:val="000000"/>
+              </w:rPr>
+            </w:pPr>
+            <w:r>
+              <w:rPr>
+                <w:rFonts w:ascii="Arial" w:eastAsia="Times New Roman" w:hAnsi="Arial" w:cs="Arial"/>
+                <w:b/>
+                <w:bCs/>
+                <w:color w:val="000000"/>
+              </w:rPr>
+              <w:t xml:space="preserve">As </w:t>
+            </w:r>
+            <w:r>
+              <w:rPr>
+                <w:rFonts w:ascii="Arial" w:eastAsia="Times New Roman" w:hAnsi="Arial" w:cs="Arial"/>
+                <w:color w:val="000000"/>
+              </w:rPr>
+              <w:t>a customer</w:t>
+            </w:r>
+            <w:r>
+              <w:rPr>
+                <w:rFonts w:ascii="Arial" w:eastAsia="Times New Roman" w:hAnsi="Arial" w:cs="Arial"/>
+                <w:b/>
+                <w:bCs/>
+                <w:color w:val="000000"/>
+              </w:rPr>
+              <w:t xml:space="preserve">, </w:t>
+            </w:r>
+          </w:p>
+          <w:p>
+            <w:pPr>
+              <w:spacing w:after="60" w:line="264" w:lineRule="auto"/>
+              <w:jc w:val="both"/>
+              <w:rPr>
+                <w:rFonts w:ascii="Arial" w:eastAsia="Times New Roman" w:hAnsi="Arial" w:cs="Arial"/>
+                <w:color w:val="000000"/>
+              </w:rPr>
+            </w:pPr>
+            <w:r>
+              <w:rPr>
+                <w:rFonts w:ascii="Arial" w:eastAsia="Times New Roman" w:hAnsi="Arial" w:cs="Arial"/>
+                <w:b/>
+                <w:bCs/>
+                <w:color w:val="000000"/>
+              </w:rPr>
+              <w:t xml:space="preserve">I want to </w:t>
+            </w:r>
+            <w:r>
+              <w:rPr>
+                <w:rFonts w:ascii="Arial" w:eastAsia="Times New Roman" w:hAnsi="Arial" w:cs="Arial"/>
+                <w:color w:val="000000"/>
+              </w:rPr>
+              <w:t>be able to reset my password securely in case I forget it or suspect that my account has been compromised.</w:t>
+            </w:r>
+          </w:p>
+        </w:tc>
+      </w:tr>
+      <w:tr>
+        <w:tc>
+          <w:tcPr>
+            <w:tcW w:w="2263" w:type="dxa"/>
+            <w:tcBorders>
+              <w:top w:val="nil"/>
+              <w:left w:val="single" w:sz="8" w:space="0" w:color="000000"/>
+              <w:bottom w:val="single" w:sz="8" w:space="0" w:color="000000"/>
+              <w:right w:val="single" w:sz="18" w:space="0" w:color="FFFFFF"/>
+            </w:tcBorders>
+            <w:shd w:val="clear" w:color="auto" w:fill="00B0F0"/>
+            <w:vAlign w:val="center"/>
+            <w:hideMark/>
+          </w:tcPr>
+          <w:p>
+            <w:pPr>
+              <w:spacing w:before="2" w:after="0" w:line="240" w:lineRule="auto"/>
+              <w:ind w:left="104"/>
+              <w:jc w:val="both"/>
+              <w:rPr>
+                <w:b/>
+                <w:bCs/>
+                <w:rtl/>
+              </w:rPr>
+            </w:pPr>
+            <w:r>
+              <w:rPr>
+                <w:b/>
+                <w:bCs/>
+              </w:rPr>
+              <w:t>Per condition</w:t>
+            </w:r>
+          </w:p>
+        </w:tc>
+        <w:tc>
+          <w:tcPr>
+            <w:tcW w:w="6362" w:type="dxa"/>
+            <w:tcBorders>
+              <w:top w:val="nil"/>
+              <w:left w:val="nil"/>
+              <w:bottom w:val="single" w:sz="18" w:space="0" w:color="FFFFFF"/>
+              <w:right w:val="single" w:sz="18" w:space="0" w:color="FFFFFF"/>
+            </w:tcBorders>
+            <w:shd w:val="clear" w:color="auto" w:fill="C9F1FF"/>
+            <w:vAlign w:val="center"/>
+          </w:tcPr>
+          <w:p>
+            <w:pPr>
+              <w:spacing w:before="2" w:after="0" w:line="240" w:lineRule="auto"/>
+              <w:jc w:val="both"/>
+              <w:rPr>
+                <w:rFonts w:ascii="Bahnschrift Light Condensed" w:eastAsia="Times New Roman" w:hAnsi="Bahnschrift Light Condensed" w:cs="Calibri"/>
+                <w:color w:val="000000"/>
+                <w:sz w:val="24"/>
+                <w:szCs w:val="24"/>
+              </w:rPr>
+            </w:pPr>
+            <w:r>
+              <w:rPr>
+                <w:rFonts w:ascii="Bahnschrift Light Condensed" w:eastAsia="Times New Roman" w:hAnsi="Bahnschrift Light Condensed" w:cs="Calibri"/>
+                <w:color w:val="000000"/>
+                <w:sz w:val="24"/>
+                <w:szCs w:val="24"/>
+              </w:rPr>
+              <w:t>Customer is signed in and wishes to reset their password</w:t>
+            </w:r>
+          </w:p>
+        </w:tc>
+      </w:tr>
+      <w:tr>
+        <w:tc>
+          <w:tcPr>
+            <w:tcW w:w="2263" w:type="dxa"/>
+            <w:tcBorders>
+              <w:top w:val="nil"/>
+              <w:left w:val="single" w:sz="8" w:space="0" w:color="000000"/>
+              <w:bottom w:val="single" w:sz="8" w:space="0" w:color="000000"/>
+              <w:right w:val="single" w:sz="18" w:space="0" w:color="FFFFFF"/>
+            </w:tcBorders>
+            <w:shd w:val="clear" w:color="auto" w:fill="00B0F0"/>
+            <w:vAlign w:val="center"/>
+            <w:hideMark/>
+          </w:tcPr>
+          <w:p>
+            <w:pPr>
+              <w:spacing w:before="2" w:after="0" w:line="240" w:lineRule="auto"/>
+              <w:ind w:left="104"/>
+              <w:jc w:val="both"/>
+              <w:rPr>
+                <w:b/>
+                <w:bCs/>
+              </w:rPr>
+            </w:pPr>
+            <w:r>
+              <w:rPr>
+                <w:b/>
+                <w:bCs/>
+              </w:rPr>
+              <w:t>Post condition</w:t>
+            </w:r>
+          </w:p>
+        </w:tc>
+        <w:tc>
+          <w:tcPr>
+            <w:tcW w:w="6362" w:type="dxa"/>
+            <w:tcBorders>
+              <w:top w:val="nil"/>
+              <w:left w:val="nil"/>
+              <w:bottom w:val="single" w:sz="18" w:space="0" w:color="FFFFFF"/>
+              <w:right w:val="single" w:sz="18" w:space="0" w:color="FFFFFF"/>
+            </w:tcBorders>
+            <w:shd w:val="clear" w:color="auto" w:fill="C9F1FF"/>
+            <w:vAlign w:val="center"/>
+          </w:tcPr>
+          <w:p>
+            <w:pPr>
+              <w:spacing w:before="2" w:after="0" w:line="240" w:lineRule="auto"/>
+              <w:jc w:val="both"/>
+              <w:rPr>
+                <w:rFonts w:ascii="Bahnschrift Light Condensed" w:eastAsia="Times New Roman" w:hAnsi="Bahnschrift Light Condensed" w:cs="Calibri"/>
+                <w:color w:val="000000"/>
+                <w:sz w:val="24"/>
+                <w:szCs w:val="24"/>
+              </w:rPr>
+            </w:pPr>
+            <w:r>
+              <w:rPr>
+                <w:rFonts w:ascii="Bahnschrift Light Condensed" w:eastAsia="Times New Roman" w:hAnsi="Bahnschrift Light Condensed" w:cs="Calibri"/>
+                <w:color w:val="000000"/>
+                <w:sz w:val="24"/>
+                <w:szCs w:val="24"/>
+              </w:rPr>
+              <w:t xml:space="preserve">Customer's password is </w:t>
+            </w:r>
+            <w:proofErr w:type="gramStart"/>
+            <w:r>
+              <w:rPr>
+                <w:rFonts w:ascii="Bahnschrift Light Condensed" w:eastAsia="Times New Roman" w:hAnsi="Bahnschrift Light Condensed" w:cs="Calibri"/>
+                <w:color w:val="000000"/>
+                <w:sz w:val="24"/>
+                <w:szCs w:val="24"/>
+              </w:rPr>
+              <w:t>reset</w:t>
+            </w:r>
+            <w:proofErr w:type="gramEnd"/>
+            <w:r>
+              <w:rPr>
+                <w:rFonts w:ascii="Bahnschrift Light Condensed" w:eastAsia="Times New Roman" w:hAnsi="Bahnschrift Light Condensed" w:cs="Calibri"/>
+                <w:color w:val="000000"/>
+                <w:sz w:val="24"/>
+                <w:szCs w:val="24"/>
+              </w:rPr>
+              <w:t xml:space="preserve"> and they can sign in with their new password.</w:t>
+            </w:r>
+          </w:p>
+        </w:tc>
+      </w:tr>
+      <w:tr>
+        <w:trPr>
+          <w:trHeight w:val="2259"/>
+        </w:trPr>
+        <w:tc>
+          <w:tcPr>
+            <w:tcW w:w="2263" w:type="dxa"/>
+            <w:tcBorders>
+              <w:top w:val="nil"/>
+              <w:left w:val="single" w:sz="8" w:space="0" w:color="000000"/>
+              <w:bottom w:val="single" w:sz="8" w:space="0" w:color="000000"/>
+              <w:right w:val="single" w:sz="18" w:space="0" w:color="FFFFFF"/>
+            </w:tcBorders>
+            <w:shd w:val="clear" w:color="auto" w:fill="00B0F0"/>
+            <w:vAlign w:val="center"/>
+            <w:hideMark/>
+          </w:tcPr>
+          <w:p>
+            <w:pPr>
+              <w:spacing w:before="2" w:after="0" w:line="240" w:lineRule="auto"/>
+              <w:ind w:left="104"/>
+              <w:jc w:val="both"/>
+              <w:rPr>
+                <w:b/>
+                <w:bCs/>
+              </w:rPr>
+            </w:pPr>
+            <w:r>
+              <w:rPr>
+                <w:b/>
+                <w:bCs/>
+              </w:rPr>
+              <w:t>Acceptance Criteria</w:t>
+            </w:r>
+          </w:p>
+        </w:tc>
+        <w:tc>
+          <w:tcPr>
+            <w:tcW w:w="6362" w:type="dxa"/>
+            <w:tcBorders>
+              <w:top w:val="nil"/>
+              <w:left w:val="nil"/>
+              <w:bottom w:val="single" w:sz="18" w:space="0" w:color="FFFFFF"/>
+              <w:right w:val="single" w:sz="18" w:space="0" w:color="FFFFFF"/>
+            </w:tcBorders>
+            <w:shd w:val="clear" w:color="auto" w:fill="C9F1FF"/>
+            <w:vAlign w:val="center"/>
+            <w:hideMark/>
+          </w:tcPr>
+          <w:p>
+            <w:pPr>
+              <w:spacing w:after="60"/>
+              <w:jc w:val="both"/>
+              <w:rPr>
+                <w:rFonts w:ascii="Arial" w:eastAsia="Times New Roman" w:hAnsi="Arial" w:cs="Arial"/>
+                <w:color w:val="000000"/>
+              </w:rPr>
+            </w:pPr>
+            <w:r>
+              <w:rPr>
+                <w:rFonts w:ascii="Arial" w:eastAsia="Times New Roman" w:hAnsi="Arial" w:cs="Arial"/>
+                <w:b/>
+                <w:bCs/>
+                <w:color w:val="000000"/>
+              </w:rPr>
+              <w:t>Given</w:t>
+            </w:r>
+            <w:r>
+              <w:rPr>
+                <w:rFonts w:ascii="Arial" w:eastAsia="Times New Roman" w:hAnsi="Arial" w:cs="Arial"/>
+                <w:color w:val="000000"/>
+              </w:rPr>
+              <w:t xml:space="preserve"> I am a signed-in </w:t>
+            </w:r>
+            <w:proofErr w:type="gramStart"/>
+            <w:r>
+              <w:rPr>
+                <w:rFonts w:ascii="Arial" w:eastAsia="Times New Roman" w:hAnsi="Arial" w:cs="Arial"/>
+                <w:color w:val="000000"/>
+              </w:rPr>
+              <w:t>customer</w:t>
+            </w:r>
+            <w:proofErr w:type="gramEnd"/>
+          </w:p>
+          <w:p>
+            <w:pPr>
+              <w:spacing w:after="60"/>
+              <w:jc w:val="both"/>
+              <w:rPr>
+                <w:rFonts w:ascii="Arial" w:eastAsia="Times New Roman" w:hAnsi="Arial" w:cs="Arial"/>
+                <w:color w:val="000000"/>
+              </w:rPr>
+            </w:pPr>
+            <w:r>
+              <w:rPr>
+                <w:rFonts w:ascii="Arial" w:eastAsia="Times New Roman" w:hAnsi="Arial" w:cs="Arial"/>
+                <w:b/>
+                <w:bCs/>
+                <w:color w:val="000000"/>
+              </w:rPr>
+              <w:t>When</w:t>
+            </w:r>
+            <w:r>
+              <w:rPr>
+                <w:rFonts w:ascii="Arial" w:eastAsia="Times New Roman" w:hAnsi="Arial" w:cs="Arial"/>
+                <w:color w:val="000000"/>
+              </w:rPr>
+              <w:t xml:space="preserve"> I click on "Reset Password"</w:t>
+            </w:r>
+          </w:p>
+          <w:p>
+            <w:pPr>
+              <w:spacing w:after="60"/>
+              <w:jc w:val="both"/>
+              <w:rPr>
+                <w:rFonts w:ascii="Arial" w:eastAsia="Times New Roman" w:hAnsi="Arial" w:cs="Arial"/>
+                <w:color w:val="000000"/>
+              </w:rPr>
+            </w:pPr>
+            <w:r>
+              <w:rPr>
+                <w:rFonts w:ascii="Arial" w:eastAsia="Times New Roman" w:hAnsi="Arial" w:cs="Arial"/>
+                <w:b/>
+                <w:bCs/>
+                <w:color w:val="000000"/>
+              </w:rPr>
+              <w:t>Then</w:t>
+            </w:r>
+            <w:r>
+              <w:rPr>
+                <w:rFonts w:ascii="Arial" w:eastAsia="Times New Roman" w:hAnsi="Arial" w:cs="Arial"/>
+                <w:color w:val="000000"/>
+              </w:rPr>
+              <w:t xml:space="preserve"> I am prompted to enter my email address</w:t>
+            </w:r>
+          </w:p>
+          <w:p>
+            <w:pPr>
+              <w:spacing w:after="60"/>
+              <w:jc w:val="both"/>
+              <w:rPr>
+                <w:rFonts w:ascii="Arial" w:eastAsia="Times New Roman" w:hAnsi="Arial" w:cs="Arial"/>
+                <w:color w:val="000000"/>
+              </w:rPr>
+            </w:pPr>
+            <w:r>
+              <w:rPr>
+                <w:rFonts w:ascii="Arial" w:eastAsia="Times New Roman" w:hAnsi="Arial" w:cs="Arial"/>
+                <w:b/>
+                <w:bCs/>
+                <w:color w:val="000000"/>
+              </w:rPr>
+              <w:t>When</w:t>
+            </w:r>
+            <w:r>
+              <w:rPr>
+                <w:rFonts w:ascii="Arial" w:eastAsia="Times New Roman" w:hAnsi="Arial" w:cs="Arial"/>
+                <w:color w:val="000000"/>
+              </w:rPr>
+              <w:t xml:space="preserve"> I enter my email address and click "Submit"</w:t>
+            </w:r>
+          </w:p>
+          <w:p>
+            <w:pPr>
+              <w:spacing w:after="60"/>
+              <w:jc w:val="both"/>
+              <w:rPr>
+                <w:rFonts w:ascii="Arial" w:eastAsia="Times New Roman" w:hAnsi="Arial" w:cs="Arial"/>
+                <w:color w:val="000000"/>
+              </w:rPr>
+            </w:pPr>
+            <w:r>
+              <w:rPr>
+                <w:rFonts w:ascii="Arial" w:eastAsia="Times New Roman" w:hAnsi="Arial" w:cs="Arial"/>
+                <w:b/>
+                <w:bCs/>
+                <w:color w:val="000000"/>
+              </w:rPr>
+              <w:t>Then</w:t>
+            </w:r>
+            <w:r>
+              <w:rPr>
+                <w:rFonts w:ascii="Arial" w:eastAsia="Times New Roman" w:hAnsi="Arial" w:cs="Arial"/>
+                <w:color w:val="000000"/>
+              </w:rPr>
+              <w:t xml:space="preserve"> a reset link is sent to my email</w:t>
+            </w:r>
+          </w:p>
+          <w:p>
+            <w:pPr>
+              <w:spacing w:after="60"/>
+              <w:jc w:val="both"/>
+              <w:rPr>
+                <w:rFonts w:ascii="Arial" w:eastAsia="Times New Roman" w:hAnsi="Arial" w:cs="Arial"/>
+                <w:color w:val="000000"/>
+              </w:rPr>
+            </w:pPr>
+            <w:r>
+              <w:rPr>
+                <w:rFonts w:ascii="Arial" w:eastAsia="Times New Roman" w:hAnsi="Arial" w:cs="Arial"/>
+                <w:b/>
+                <w:bCs/>
+                <w:color w:val="000000"/>
+              </w:rPr>
+              <w:t>Given</w:t>
+            </w:r>
+            <w:r>
+              <w:rPr>
+                <w:rFonts w:ascii="Arial" w:eastAsia="Times New Roman" w:hAnsi="Arial" w:cs="Arial"/>
+                <w:color w:val="000000"/>
+              </w:rPr>
+              <w:t xml:space="preserve"> I have received the reset </w:t>
+            </w:r>
+            <w:proofErr w:type="gramStart"/>
+            <w:r>
+              <w:rPr>
+                <w:rFonts w:ascii="Arial" w:eastAsia="Times New Roman" w:hAnsi="Arial" w:cs="Arial"/>
+                <w:color w:val="000000"/>
+              </w:rPr>
+              <w:t>link</w:t>
+            </w:r>
+            <w:proofErr w:type="gramEnd"/>
+          </w:p>
+          <w:p>
+            <w:pPr>
+              <w:spacing w:after="60"/>
+              <w:jc w:val="both"/>
+              <w:rPr>
+                <w:rFonts w:ascii="Arial" w:eastAsia="Times New Roman" w:hAnsi="Arial" w:cs="Arial"/>
+                <w:color w:val="000000"/>
+              </w:rPr>
+            </w:pPr>
+            <w:r>
+              <w:rPr>
+                <w:rFonts w:ascii="Arial" w:eastAsia="Times New Roman" w:hAnsi="Arial" w:cs="Arial"/>
+                <w:b/>
+                <w:bCs/>
+                <w:color w:val="000000"/>
+              </w:rPr>
+              <w:t>When</w:t>
+            </w:r>
+            <w:r>
+              <w:rPr>
+                <w:rFonts w:ascii="Arial" w:eastAsia="Times New Roman" w:hAnsi="Arial" w:cs="Arial"/>
+                <w:color w:val="000000"/>
+              </w:rPr>
+              <w:t xml:space="preserve"> I click on the link and follow the prompts</w:t>
+            </w:r>
+          </w:p>
+          <w:p>
+            <w:pPr>
+              <w:spacing w:after="60"/>
+              <w:jc w:val="both"/>
+              <w:rPr>
+                <w:color w:val="C00000"/>
+              </w:rPr>
+            </w:pPr>
+            <w:r>
+              <w:rPr>
+                <w:rFonts w:ascii="Arial" w:eastAsia="Times New Roman" w:hAnsi="Arial" w:cs="Arial"/>
+                <w:b/>
+                <w:bCs/>
+                <w:color w:val="000000"/>
+              </w:rPr>
+              <w:t>Then</w:t>
+            </w:r>
+            <w:r>
+              <w:rPr>
+                <w:rFonts w:ascii="Arial" w:eastAsia="Times New Roman" w:hAnsi="Arial" w:cs="Arial"/>
+                <w:color w:val="000000"/>
+              </w:rPr>
+              <w:t xml:space="preserve"> I </w:t>
+            </w:r>
+            <w:proofErr w:type="gramStart"/>
+            <w:r>
+              <w:rPr>
+                <w:rFonts w:ascii="Arial" w:eastAsia="Times New Roman" w:hAnsi="Arial" w:cs="Arial"/>
+                <w:color w:val="000000"/>
+              </w:rPr>
+              <w:t>am able to</w:t>
+            </w:r>
+            <w:proofErr w:type="gramEnd"/>
+            <w:r>
+              <w:rPr>
+                <w:rFonts w:ascii="Arial" w:eastAsia="Times New Roman" w:hAnsi="Arial" w:cs="Arial"/>
+                <w:color w:val="000000"/>
+              </w:rPr>
+              <w:t xml:space="preserve"> reset my password and sign in with my new password</w:t>
+            </w:r>
+          </w:p>
+        </w:tc>
+      </w:tr>
+    </w:tbl>
+    <w:p>
+      <w:pPr>
+        <w:numPr>
+          <w:ilvl w:val="0"/>
+          <w:numId w:val="2"/>
+        </w:numPr>
+        <w:spacing w:before="100" w:beforeAutospacing="1" w:after="120" w:line="240" w:lineRule="auto"/>
+        <w:ind w:left="714" w:hanging="357"/>
+        <w:jc w:val="both"/>
+        <w:rPr>
+          <w:rFonts w:eastAsia="Times New Roman" w:cstheme="minorHAnsi"/>
+          <w:color w:val="000000"/>
+          <w:sz w:val="28"/>
+          <w:szCs w:val="28"/>
+        </w:rPr>
+      </w:pPr>
+      <w:r>
+        <w:rPr>
+          <w:rFonts w:eastAsia="Times New Roman" w:cstheme="minorHAnsi"/>
+          <w:b/>
+          <w:bCs/>
+          <w:color w:val="1F3864"/>
+          <w:sz w:val="28"/>
+          <w:szCs w:val="28"/>
+        </w:rPr>
+        <w:t>Scenarios</w:t>
+      </w:r>
+    </w:p>
+    <w:p>
+      <w:pPr>
+        <w:spacing w:before="120" w:after="80" w:line="240" w:lineRule="auto"/>
+        <w:ind w:left="720"/>
+        <w:jc w:val="both"/>
+        <w:rPr>
+          <w:rFonts w:eastAsia="Times New Roman" w:cstheme="minorHAnsi"/>
+          <w:b/>
+          <w:bCs/>
+          <w:color w:val="1F3864"/>
+          <w:sz w:val="26"/>
+          <w:szCs w:val="26"/>
+        </w:rPr>
+      </w:pPr>
+      <w:r>
+        <w:rPr>
+          <w:rFonts w:eastAsia="Times New Roman" w:cstheme="minorHAnsi"/>
+          <w:b/>
+          <w:bCs/>
+          <w:color w:val="1F3864"/>
+          <w:sz w:val="26"/>
+          <w:szCs w:val="26"/>
+        </w:rPr>
+        <w:t>Normal Scenario</w:t>
+      </w:r>
+    </w:p>
+    <w:tbl>
+      <w:tblPr>
+        <w:tblW w:w="8625" w:type="dxa"/>
+        <w:tblInd w:w="895" w:type="dxa"/>
+        <w:tblCellMar>
+          <w:left w:w="0" w:type="dxa"/>
+          <w:right w:w="0" w:type="dxa"/>
+        </w:tblCellMar>
+        <w:tblLook w:val="04A0" w:firstRow="1" w:lastRow="0" w:firstColumn="1" w:lastColumn="0" w:noHBand="0" w:noVBand="1"/>
+      </w:tblPr>
+      <w:tblGrid>
+        <w:gridCol w:w="4388"/>
+        <w:gridCol w:w="4237"/>
+      </w:tblGrid>
+      <w:tr>
+        <w:tc>
+          <w:tcPr>
+            <w:tcW w:w="4388" w:type="dxa"/>
+            <w:tcBorders>
+              <w:top w:val="nil"/>
+              <w:left w:val="single" w:sz="18" w:space="0" w:color="FFFFFF"/>
+              <w:bottom w:val="single" w:sz="18" w:space="0" w:color="FFFFFF"/>
+              <w:right w:val="single" w:sz="18" w:space="0" w:color="FFFFFF"/>
+            </w:tcBorders>
+            <w:shd w:val="clear" w:color="auto" w:fill="4472C4" w:themeFill="accent1"/>
+            <w:vAlign w:val="center"/>
+            <w:hideMark/>
+          </w:tcPr>
+          <w:p>
+            <w:pPr>
+              <w:spacing w:after="0" w:line="240" w:lineRule="auto"/>
+              <w:ind w:left="111" w:right="1754"/>
+              <w:jc w:val="both"/>
+              <w:rPr>
+                <w:rFonts w:eastAsia="Times New Roman" w:cstheme="minorHAnsi"/>
+                <w:color w:val="FFFFFF" w:themeColor="background1"/>
+                <w:sz w:val="24"/>
+                <w:szCs w:val="24"/>
+              </w:rPr>
+            </w:pPr>
+            <w:r>
+              <w:rPr>
+                <w:rFonts w:eastAsia="Times New Roman" w:cstheme="minorHAnsi"/>
+                <w:b/>
+                <w:bCs/>
+                <w:color w:val="FFFFFF" w:themeColor="background1"/>
+                <w:sz w:val="24"/>
+                <w:szCs w:val="24"/>
+              </w:rPr>
+              <w:t>Actor Action</w:t>
+            </w:r>
+          </w:p>
+        </w:tc>
+        <w:tc>
+          <w:tcPr>
+            <w:tcW w:w="4237" w:type="dxa"/>
+            <w:tcBorders>
+              <w:top w:val="nil"/>
+              <w:left w:val="nil"/>
+              <w:bottom w:val="single" w:sz="18" w:space="0" w:color="FFFFFF"/>
+              <w:right w:val="single" w:sz="18" w:space="0" w:color="FFFFFF"/>
+            </w:tcBorders>
+            <w:shd w:val="clear" w:color="auto" w:fill="4472C4" w:themeFill="accent1"/>
+            <w:vAlign w:val="center"/>
+            <w:hideMark/>
+          </w:tcPr>
+          <w:p>
+            <w:pPr>
+              <w:spacing w:after="0" w:line="240" w:lineRule="auto"/>
+              <w:ind w:left="111"/>
+              <w:jc w:val="both"/>
+              <w:rPr>
+                <w:rFonts w:eastAsia="Times New Roman" w:cstheme="minorHAnsi"/>
+                <w:color w:val="FFFFFF" w:themeColor="background1"/>
+                <w:sz w:val="24"/>
+                <w:szCs w:val="24"/>
+              </w:rPr>
+            </w:pPr>
+            <w:r>
+              <w:rPr>
+                <w:rFonts w:eastAsia="Times New Roman" w:cstheme="minorHAnsi"/>
+                <w:b/>
+                <w:bCs/>
+                <w:color w:val="FFFFFF" w:themeColor="background1"/>
+                <w:sz w:val="24"/>
+                <w:szCs w:val="24"/>
+              </w:rPr>
+              <w:t>System Response</w:t>
+            </w:r>
+          </w:p>
+        </w:tc>
+      </w:tr>
+      <w:tr>
+        <w:tc>
+          <w:tcPr>
+            <w:tcW w:w="4388" w:type="dxa"/>
+            <w:tcBorders>
+              <w:top w:val="nil"/>
+              <w:left w:val="single" w:sz="18" w:space="0" w:color="FFFFFF"/>
+              <w:bottom w:val="single" w:sz="18" w:space="0" w:color="FFFFFF"/>
+              <w:right w:val="single" w:sz="18" w:space="0" w:color="FFFFFF"/>
+            </w:tcBorders>
+            <w:shd w:val="clear" w:color="auto" w:fill="DEEAF6" w:themeFill="accent5" w:themeFillTint="33"/>
+            <w:hideMark/>
+          </w:tcPr>
+          <w:p>
+            <w:pPr>
+              <w:spacing w:after="0"/>
+              <w:jc w:val="both"/>
+              <w:rPr>
+                <w:b/>
+                <w:bCs/>
+              </w:rPr>
+            </w:pPr>
+            <w:r>
+              <w:t xml:space="preserve">1- </w:t>
+            </w:r>
+            <w:r>
+              <w:t>Customer is signed in and wishes to reset their password</w:t>
+            </w:r>
+          </w:p>
+        </w:tc>
+        <w:tc>
+          <w:tcPr>
+            <w:tcW w:w="4237" w:type="dxa"/>
+            <w:tcBorders>
+              <w:top w:val="nil"/>
+              <w:left w:val="nil"/>
+              <w:bottom w:val="single" w:sz="18" w:space="0" w:color="FFFFFF"/>
+              <w:right w:val="single" w:sz="18" w:space="0" w:color="FFFFFF"/>
+            </w:tcBorders>
+            <w:shd w:val="clear" w:color="auto" w:fill="DEEAF6" w:themeFill="accent5" w:themeFillTint="33"/>
+          </w:tcPr>
+          <w:p>
+            <w:pPr>
+              <w:spacing w:after="0"/>
+              <w:jc w:val="both"/>
+            </w:pPr>
+          </w:p>
+        </w:tc>
+      </w:tr>
+      <w:tr>
+        <w:tc>
+          <w:tcPr>
+            <w:tcW w:w="4388" w:type="dxa"/>
+            <w:tcBorders>
+              <w:top w:val="nil"/>
+              <w:left w:val="single" w:sz="18" w:space="0" w:color="FFFFFF"/>
+              <w:bottom w:val="single" w:sz="18" w:space="0" w:color="FFFFFF"/>
+              <w:right w:val="single" w:sz="18" w:space="0" w:color="FFFFFF"/>
+            </w:tcBorders>
+            <w:shd w:val="clear" w:color="auto" w:fill="DEEAF6" w:themeFill="accent5" w:themeFillTint="33"/>
+          </w:tcPr>
+          <w:p>
+            <w:pPr>
+              <w:spacing w:after="0"/>
+              <w:jc w:val="both"/>
+            </w:pPr>
+            <w:r>
+              <w:t>2</w:t>
+            </w:r>
+            <w:r>
+              <w:softHyphen/>
+              <w:t xml:space="preserve">- </w:t>
+            </w:r>
+            <w:r>
+              <w:t>Customer clicks on "Reset Password"</w:t>
+            </w:r>
+          </w:p>
+        </w:tc>
+        <w:tc>
+          <w:tcPr>
+            <w:tcW w:w="4237" w:type="dxa"/>
+            <w:tcBorders>
+              <w:top w:val="nil"/>
+              <w:left w:val="nil"/>
+              <w:bottom w:val="single" w:sz="18" w:space="0" w:color="FFFFFF"/>
+              <w:right w:val="single" w:sz="18" w:space="0" w:color="FFFFFF"/>
+            </w:tcBorders>
+            <w:shd w:val="clear" w:color="auto" w:fill="DEEAF6" w:themeFill="accent5" w:themeFillTint="33"/>
+            <w:hideMark/>
+          </w:tcPr>
+          <w:p>
+            <w:pPr>
+              <w:spacing w:after="0"/>
+              <w:jc w:val="both"/>
+            </w:pPr>
+            <w:r>
+              <w:t xml:space="preserve"> </w:t>
+            </w:r>
+          </w:p>
+        </w:tc>
+      </w:tr>
+      <w:tr>
+        <w:tc>
+          <w:tcPr>
+            <w:tcW w:w="4388" w:type="dxa"/>
+            <w:tcBorders>
+              <w:top w:val="nil"/>
+              <w:left w:val="single" w:sz="18" w:space="0" w:color="FFFFFF"/>
+              <w:bottom w:val="single" w:sz="18" w:space="0" w:color="FFFFFF"/>
+              <w:right w:val="single" w:sz="18" w:space="0" w:color="FFFFFF"/>
+            </w:tcBorders>
+            <w:shd w:val="clear" w:color="auto" w:fill="DEEAF6" w:themeFill="accent5" w:themeFillTint="33"/>
+          </w:tcPr>
+          <w:p>
+            <w:pPr>
+              <w:spacing w:after="0"/>
+              <w:jc w:val="both"/>
+            </w:pPr>
+            <w:r>
+              <w:t xml:space="preserve">3- </w:t>
+            </w:r>
+            <w:r>
+              <w:t>Customer enters their email address and clicks "Submit"</w:t>
+            </w:r>
+          </w:p>
+        </w:tc>
+        <w:tc>
+          <w:tcPr>
+            <w:tcW w:w="4237" w:type="dxa"/>
+            <w:tcBorders>
+              <w:top w:val="nil"/>
+              <w:left w:val="nil"/>
+              <w:bottom w:val="single" w:sz="18" w:space="0" w:color="FFFFFF"/>
+              <w:right w:val="single" w:sz="18" w:space="0" w:color="FFFFFF"/>
+            </w:tcBorders>
+            <w:shd w:val="clear" w:color="auto" w:fill="DEEAF6" w:themeFill="accent5" w:themeFillTint="33"/>
+          </w:tcPr>
+          <w:p>
+            <w:pPr>
+              <w:spacing w:after="0"/>
+              <w:jc w:val="both"/>
+            </w:pPr>
+          </w:p>
+        </w:tc>
+      </w:tr>
+      <w:tr>
+        <w:tc>
+          <w:tcPr>
+            <w:tcW w:w="4388" w:type="dxa"/>
+            <w:tcBorders>
+              <w:top w:val="nil"/>
+              <w:left w:val="single" w:sz="18" w:space="0" w:color="FFFFFF"/>
+              <w:bottom w:val="single" w:sz="18" w:space="0" w:color="FFFFFF"/>
+              <w:right w:val="single" w:sz="18" w:space="0" w:color="FFFFFF"/>
+            </w:tcBorders>
+            <w:shd w:val="clear" w:color="auto" w:fill="DEEAF6" w:themeFill="accent5" w:themeFillTint="33"/>
+          </w:tcPr>
+          <w:p>
+            <w:pPr>
+              <w:spacing w:after="0"/>
+              <w:jc w:val="both"/>
+            </w:pPr>
+          </w:p>
+        </w:tc>
+        <w:tc>
+          <w:tcPr>
+            <w:tcW w:w="4237" w:type="dxa"/>
+            <w:tcBorders>
+              <w:top w:val="nil"/>
+              <w:left w:val="nil"/>
+              <w:bottom w:val="single" w:sz="18" w:space="0" w:color="FFFFFF"/>
+              <w:right w:val="single" w:sz="18" w:space="0" w:color="FFFFFF"/>
+            </w:tcBorders>
+            <w:shd w:val="clear" w:color="auto" w:fill="DEEAF6" w:themeFill="accent5" w:themeFillTint="33"/>
+          </w:tcPr>
+          <w:p>
+            <w:pPr>
+              <w:spacing w:after="0"/>
+              <w:jc w:val="both"/>
+            </w:pPr>
+            <w:r>
+              <w:t xml:space="preserve">4- </w:t>
+            </w:r>
+            <w:r>
+              <w:t>System sends a reset link to the customer's email address</w:t>
+            </w:r>
+          </w:p>
+        </w:tc>
+      </w:tr>
+      <w:tr>
+        <w:tc>
+          <w:tcPr>
+            <w:tcW w:w="4388" w:type="dxa"/>
+            <w:tcBorders>
+              <w:top w:val="nil"/>
+              <w:left w:val="single" w:sz="18" w:space="0" w:color="FFFFFF"/>
+              <w:bottom w:val="single" w:sz="18" w:space="0" w:color="FFFFFF"/>
+              <w:right w:val="single" w:sz="18" w:space="0" w:color="FFFFFF"/>
+            </w:tcBorders>
+            <w:shd w:val="clear" w:color="auto" w:fill="DEEAF6" w:themeFill="accent5" w:themeFillTint="33"/>
+          </w:tcPr>
+          <w:p>
+            <w:pPr>
+              <w:spacing w:after="0"/>
+              <w:jc w:val="both"/>
+            </w:pPr>
+            <w:r>
+              <w:t xml:space="preserve">5- </w:t>
+            </w:r>
+            <w:r>
+              <w:t>Customer receives the reset link and clicks on it</w:t>
+            </w:r>
+          </w:p>
+        </w:tc>
+        <w:tc>
+          <w:tcPr>
+            <w:tcW w:w="4237" w:type="dxa"/>
+            <w:tcBorders>
+              <w:top w:val="nil"/>
+              <w:left w:val="nil"/>
+              <w:bottom w:val="single" w:sz="18" w:space="0" w:color="FFFFFF"/>
+              <w:right w:val="single" w:sz="18" w:space="0" w:color="FFFFFF"/>
+            </w:tcBorders>
+            <w:shd w:val="clear" w:color="auto" w:fill="DEEAF6" w:themeFill="accent5" w:themeFillTint="33"/>
+          </w:tcPr>
+          <w:p>
+            <w:pPr>
+              <w:spacing w:after="0"/>
+              <w:jc w:val="both"/>
+            </w:pPr>
+          </w:p>
+        </w:tc>
+      </w:tr>
+      <w:tr>
+        <w:tc>
+          <w:tcPr>
+            <w:tcW w:w="4388" w:type="dxa"/>
+            <w:tcBorders>
+              <w:top w:val="nil"/>
+              <w:left w:val="single" w:sz="18" w:space="0" w:color="FFFFFF"/>
+              <w:bottom w:val="single" w:sz="18" w:space="0" w:color="FFFFFF"/>
+              <w:right w:val="single" w:sz="18" w:space="0" w:color="FFFFFF"/>
+            </w:tcBorders>
+            <w:shd w:val="clear" w:color="auto" w:fill="DEEAF6" w:themeFill="accent5" w:themeFillTint="33"/>
+          </w:tcPr>
+          <w:p>
+            <w:pPr>
+              <w:spacing w:after="0"/>
+              <w:jc w:val="both"/>
+            </w:pPr>
+            <w:r>
+              <w:t xml:space="preserve">6- </w:t>
+            </w:r>
+            <w:r>
+              <w:t>Customer is prompted to enter and confirm their new password</w:t>
+            </w:r>
+          </w:p>
+        </w:tc>
+        <w:tc>
+          <w:tcPr>
+            <w:tcW w:w="4237" w:type="dxa"/>
+            <w:tcBorders>
+              <w:top w:val="nil"/>
+              <w:left w:val="nil"/>
+              <w:bottom w:val="single" w:sz="18" w:space="0" w:color="FFFFFF"/>
+              <w:right w:val="single" w:sz="18" w:space="0" w:color="FFFFFF"/>
+            </w:tcBorders>
+            <w:shd w:val="clear" w:color="auto" w:fill="DEEAF6" w:themeFill="accent5" w:themeFillTint="33"/>
+          </w:tcPr>
+          <w:p>
+            <w:pPr>
+              <w:spacing w:after="0"/>
+              <w:jc w:val="both"/>
+            </w:pPr>
+          </w:p>
+        </w:tc>
+      </w:tr>
+      <w:tr>
+        <w:tc>
+          <w:tcPr>
+            <w:tcW w:w="4388" w:type="dxa"/>
+            <w:tcBorders>
+              <w:top w:val="nil"/>
+              <w:left w:val="single" w:sz="18" w:space="0" w:color="FFFFFF"/>
+              <w:bottom w:val="single" w:sz="18" w:space="0" w:color="FFFFFF"/>
+              <w:right w:val="single" w:sz="18" w:space="0" w:color="FFFFFF"/>
+            </w:tcBorders>
+            <w:shd w:val="clear" w:color="auto" w:fill="DEEAF6" w:themeFill="accent5" w:themeFillTint="33"/>
+          </w:tcPr>
+          <w:p>
+            <w:pPr>
+              <w:spacing w:after="0"/>
+              <w:jc w:val="both"/>
+            </w:pPr>
+            <w:r>
+              <w:t xml:space="preserve">7- </w:t>
+            </w:r>
+            <w:r>
+              <w:t>Customer enters and confirms their new password and clicks "Save"</w:t>
+            </w:r>
+          </w:p>
+        </w:tc>
+        <w:tc>
+          <w:tcPr>
+            <w:tcW w:w="4237" w:type="dxa"/>
+            <w:tcBorders>
+              <w:top w:val="nil"/>
+              <w:left w:val="nil"/>
+              <w:bottom w:val="single" w:sz="18" w:space="0" w:color="FFFFFF"/>
+              <w:right w:val="single" w:sz="18" w:space="0" w:color="FFFFFF"/>
+            </w:tcBorders>
+            <w:shd w:val="clear" w:color="auto" w:fill="DEEAF6" w:themeFill="accent5" w:themeFillTint="33"/>
+          </w:tcPr>
+          <w:p>
+            <w:pPr>
+              <w:spacing w:after="0"/>
+              <w:jc w:val="both"/>
+            </w:pPr>
+          </w:p>
+        </w:tc>
+      </w:tr>
+      <w:tr>
+        <w:tc>
+          <w:tcPr>
+            <w:tcW w:w="4388" w:type="dxa"/>
+            <w:tcBorders>
+              <w:top w:val="nil"/>
+              <w:left w:val="single" w:sz="18" w:space="0" w:color="FFFFFF"/>
+              <w:bottom w:val="single" w:sz="18" w:space="0" w:color="FFFFFF"/>
+              <w:right w:val="single" w:sz="18" w:space="0" w:color="FFFFFF"/>
+            </w:tcBorders>
+            <w:shd w:val="clear" w:color="auto" w:fill="DEEAF6" w:themeFill="accent5" w:themeFillTint="33"/>
+          </w:tcPr>
+          <w:p>
+            <w:pPr>
+              <w:spacing w:after="0"/>
+              <w:jc w:val="both"/>
+            </w:pPr>
+          </w:p>
+        </w:tc>
+        <w:tc>
+          <w:tcPr>
+            <w:tcW w:w="4237" w:type="dxa"/>
+            <w:tcBorders>
+              <w:top w:val="nil"/>
+              <w:left w:val="nil"/>
+              <w:bottom w:val="single" w:sz="18" w:space="0" w:color="FFFFFF"/>
+              <w:right w:val="single" w:sz="18" w:space="0" w:color="FFFFFF"/>
+            </w:tcBorders>
+            <w:shd w:val="clear" w:color="auto" w:fill="DEEAF6" w:themeFill="accent5" w:themeFillTint="33"/>
+          </w:tcPr>
+          <w:p>
+            <w:pPr>
+              <w:spacing w:after="0"/>
+              <w:jc w:val="both"/>
+            </w:pPr>
+            <w:r>
+              <w:t xml:space="preserve">8- </w:t>
+            </w:r>
+            <w:r>
+              <w:t>System resets the customer's password</w:t>
+            </w:r>
+          </w:p>
+        </w:tc>
+      </w:tr>
+      <w:tr>
+        <w:tc>
+          <w:tcPr>
+            <w:tcW w:w="4388" w:type="dxa"/>
+            <w:tcBorders>
+              <w:top w:val="nil"/>
+              <w:left w:val="single" w:sz="18" w:space="0" w:color="FFFFFF"/>
+              <w:bottom w:val="single" w:sz="18" w:space="0" w:color="FFFFFF"/>
+              <w:right w:val="single" w:sz="18" w:space="0" w:color="FFFFFF"/>
+            </w:tcBorders>
+            <w:shd w:val="clear" w:color="auto" w:fill="DEEAF6" w:themeFill="accent5" w:themeFillTint="33"/>
+          </w:tcPr>
+          <w:p>
+            <w:pPr>
+              <w:spacing w:after="0"/>
+              <w:jc w:val="both"/>
+              <w:rPr>
+                <w:rtl/>
+                <w:lang w:bidi="ar-EG"/>
+              </w:rPr>
+            </w:pPr>
+            <w:r>
+              <w:lastRenderedPageBreak/>
+              <w:t xml:space="preserve">9- </w:t>
+            </w:r>
+            <w:r>
+              <w:t>Customer can now sign in with their new password</w:t>
+            </w:r>
+          </w:p>
+        </w:tc>
+        <w:tc>
+          <w:tcPr>
+            <w:tcW w:w="4237" w:type="dxa"/>
+            <w:tcBorders>
+              <w:top w:val="nil"/>
+              <w:left w:val="nil"/>
+              <w:bottom w:val="single" w:sz="18" w:space="0" w:color="FFFFFF"/>
+              <w:right w:val="single" w:sz="18" w:space="0" w:color="FFFFFF"/>
+            </w:tcBorders>
+            <w:shd w:val="clear" w:color="auto" w:fill="DEEAF6" w:themeFill="accent5" w:themeFillTint="33"/>
+            <w:hideMark/>
+          </w:tcPr>
+          <w:p>
+            <w:pPr>
+              <w:spacing w:after="0"/>
+              <w:jc w:val="both"/>
+            </w:pPr>
+          </w:p>
+        </w:tc>
+      </w:tr>
+    </w:tbl>
+    <w:p>
+      <w:pPr>
+        <w:spacing w:before="120" w:after="80" w:line="240" w:lineRule="auto"/>
+        <w:ind w:left="720"/>
+        <w:jc w:val="both"/>
+        <w:rPr>
+          <w:rFonts w:eastAsia="Times New Roman" w:cstheme="minorHAnsi"/>
+          <w:b/>
+          <w:bCs/>
+          <w:color w:val="1F3864"/>
+          <w:sz w:val="26"/>
+          <w:szCs w:val="26"/>
+          <w:rtl/>
+        </w:rPr>
+      </w:pPr>
+    </w:p>
+    <w:p>
+      <w:pPr>
+        <w:spacing w:before="120" w:after="80" w:line="240" w:lineRule="auto"/>
+        <w:ind w:left="720"/>
+        <w:jc w:val="both"/>
+        <w:rPr>
+          <w:rFonts w:eastAsia="Times New Roman" w:cstheme="minorHAnsi"/>
+          <w:b/>
+          <w:bCs/>
+          <w:color w:val="1F3864"/>
+          <w:sz w:val="26"/>
+          <w:szCs w:val="26"/>
+        </w:rPr>
+      </w:pPr>
+      <w:r>
+        <w:rPr>
+          <w:rFonts w:eastAsia="Times New Roman" w:cstheme="minorHAnsi"/>
+          <w:b/>
+          <w:bCs/>
+          <w:color w:val="1F3864"/>
+          <w:sz w:val="26"/>
+          <w:szCs w:val="26"/>
+        </w:rPr>
+        <w:t>Exceptional Scenario</w:t>
+      </w:r>
+    </w:p>
+    <w:tbl>
+      <w:tblPr>
+        <w:tblW w:w="8625" w:type="dxa"/>
+        <w:tblInd w:w="895" w:type="dxa"/>
+        <w:tblCellMar>
+          <w:left w:w="0" w:type="dxa"/>
+          <w:right w:w="0" w:type="dxa"/>
+        </w:tblCellMar>
+        <w:tblLook w:val="04A0" w:firstRow="1" w:lastRow="0" w:firstColumn="1" w:lastColumn="0" w:noHBand="0" w:noVBand="1"/>
+      </w:tblPr>
+      <w:tblGrid>
+        <w:gridCol w:w="4388"/>
+        <w:gridCol w:w="4237"/>
+      </w:tblGrid>
+      <w:tr>
+        <w:tc>
+          <w:tcPr>
+            <w:tcW w:w="4388" w:type="dxa"/>
+            <w:tcBorders>
+              <w:top w:val="nil"/>
+              <w:left w:val="single" w:sz="18" w:space="0" w:color="FFFFFF"/>
+              <w:bottom w:val="single" w:sz="18" w:space="0" w:color="FFFFFF"/>
+              <w:right w:val="single" w:sz="18" w:space="0" w:color="FFFFFF"/>
+            </w:tcBorders>
+            <w:shd w:val="clear" w:color="auto" w:fill="4472C4" w:themeFill="accent1"/>
+            <w:vAlign w:val="center"/>
+            <w:hideMark/>
+          </w:tcPr>
+          <w:p>
+            <w:pPr>
+              <w:spacing w:after="0" w:line="240" w:lineRule="auto"/>
+              <w:ind w:left="111" w:right="1754"/>
+              <w:jc w:val="both"/>
+              <w:rPr>
+                <w:rFonts w:eastAsia="Times New Roman" w:cstheme="minorHAnsi"/>
+                <w:color w:val="FFFFFF" w:themeColor="background1"/>
+                <w:sz w:val="24"/>
+                <w:szCs w:val="24"/>
+              </w:rPr>
+            </w:pPr>
+            <w:r>
+              <w:rPr>
+                <w:rFonts w:eastAsia="Times New Roman" w:cstheme="minorHAnsi"/>
+                <w:b/>
+                <w:bCs/>
+                <w:color w:val="FFFFFF" w:themeColor="background1"/>
+                <w:sz w:val="24"/>
+                <w:szCs w:val="24"/>
+              </w:rPr>
+              <w:t>Actor Action</w:t>
+            </w:r>
+          </w:p>
+        </w:tc>
+        <w:tc>
+          <w:tcPr>
+            <w:tcW w:w="4237" w:type="dxa"/>
+            <w:tcBorders>
+              <w:top w:val="nil"/>
+              <w:left w:val="nil"/>
+              <w:bottom w:val="single" w:sz="18" w:space="0" w:color="FFFFFF"/>
+              <w:right w:val="single" w:sz="18" w:space="0" w:color="FFFFFF"/>
+            </w:tcBorders>
+            <w:shd w:val="clear" w:color="auto" w:fill="4472C4" w:themeFill="accent1"/>
+            <w:vAlign w:val="center"/>
+            <w:hideMark/>
+          </w:tcPr>
+          <w:p>
+            <w:pPr>
+              <w:spacing w:after="0" w:line="240" w:lineRule="auto"/>
+              <w:ind w:left="111"/>
+              <w:jc w:val="both"/>
+              <w:rPr>
+                <w:rFonts w:eastAsia="Times New Roman" w:cstheme="minorHAnsi"/>
+                <w:color w:val="FFFFFF" w:themeColor="background1"/>
+                <w:sz w:val="24"/>
+                <w:szCs w:val="24"/>
+              </w:rPr>
+            </w:pPr>
+            <w:r>
+              <w:rPr>
+                <w:rFonts w:eastAsia="Times New Roman" w:cstheme="minorHAnsi"/>
+                <w:b/>
+                <w:bCs/>
+                <w:color w:val="FFFFFF" w:themeColor="background1"/>
+                <w:sz w:val="24"/>
+                <w:szCs w:val="24"/>
+              </w:rPr>
+              <w:t>System Response</w:t>
+            </w:r>
+          </w:p>
+        </w:tc>
+      </w:tr>
+      <w:tr>
+        <w:tc>
+          <w:tcPr>
+            <w:tcW w:w="4388" w:type="dxa"/>
+            <w:tcBorders>
+              <w:top w:val="nil"/>
+              <w:left w:val="single" w:sz="18" w:space="0" w:color="FFFFFF"/>
+              <w:bottom w:val="single" w:sz="18" w:space="0" w:color="FFFFFF"/>
+              <w:right w:val="single" w:sz="18" w:space="0" w:color="FFFFFF"/>
+            </w:tcBorders>
+            <w:shd w:val="clear" w:color="auto" w:fill="DEEAF6" w:themeFill="accent5" w:themeFillTint="33"/>
+            <w:hideMark/>
+          </w:tcPr>
+          <w:p>
+            <w:pPr>
+              <w:spacing w:after="0"/>
+              <w:jc w:val="both"/>
+              <w:rPr>
+                <w:b/>
+                <w:bCs/>
+              </w:rPr>
+            </w:pPr>
+            <w:r>
+              <w:t xml:space="preserve">1- </w:t>
+            </w:r>
+            <w:r>
               <w:t>Customer is signed in and wishes to reset their password</w:t>
             </w:r>
           </w:p>
@@ -5174,8 +6584,12 @@
     </w:p>
     <w:p>
       <w:pPr>
+        <w:numPr>
+          <w:ilvl w:val="0"/>
+          <w:numId w:val="2"/>
+        </w:numPr>
         <w:spacing w:before="100" w:beforeAutospacing="1" w:after="120" w:line="240" w:lineRule="auto"/>
-        <w:ind w:left="714"/>
+        <w:ind w:left="714" w:hanging="357"/>
         <w:jc w:val="both"/>
         <w:rPr>
           <w:rFonts w:eastAsia="Times New Roman" w:cstheme="minorHAnsi"/>
@@ -5195,7 +6609,6 @@
           <w:sz w:val="28"/>
           <w:szCs w:val="28"/>
         </w:rPr>
-        <w:lastRenderedPageBreak/>
         <w:t>User Story #</w:t>
       </w:r>
       <w:r>
@@ -5207,7 +6620,7 @@
           <w:sz w:val="28"/>
           <w:szCs w:val="28"/>
         </w:rPr>
-        <w:t>3</w:t>
+        <w:t>5</w:t>
       </w:r>
     </w:p>
     <w:p>
@@ -5303,7 +6716,7 @@
                 <w:szCs w:val="24"/>
                 <w:lang w:bidi="ar-EG"/>
               </w:rPr>
-              <w:t>US03</w:t>
+              <w:t>US05</w:t>
             </w:r>
           </w:p>
         </w:tc>
@@ -5374,7 +6787,7 @@
                 <w:szCs w:val="24"/>
                 <w:lang w:bidi="ar-EG"/>
               </w:rPr>
-              <w:t>Validating Email Field</w:t>
+              <w:t>View Product Details</w:t>
             </w:r>
           </w:p>
         </w:tc>
@@ -5438,7 +6851,7 @@
                 <w:b/>
                 <w:bCs/>
               </w:rPr>
-              <w:t>System</w:t>
+              <w:t>Customer</w:t>
             </w:r>
           </w:p>
         </w:tc>
@@ -5512,7 +6925,7 @@
                 <w:rFonts w:ascii="Arial" w:eastAsia="Times New Roman" w:hAnsi="Arial" w:cs="Arial"/>
                 <w:color w:val="000000"/>
               </w:rPr>
-              <w:t xml:space="preserve"> a system, </w:t>
+              <w:t xml:space="preserve"> a customer,</w:t>
             </w:r>
           </w:p>
           <w:p>
@@ -5531,56 +6944,14 @@
                 <w:bCs/>
                 <w:color w:val="000000"/>
               </w:rPr>
-              <w:t>I want</w:t>
-            </w:r>
-            <w:r>
-              <w:rPr>
-                <w:rFonts w:ascii="Arial" w:eastAsia="Times New Roman" w:hAnsi="Arial" w:cs="Arial"/>
-                <w:color w:val="000000"/>
-              </w:rPr>
-              <w:t xml:space="preserve"> to validate the email </w:t>
-            </w:r>
-            <w:proofErr w:type="gramStart"/>
-            <w:r>
-              <w:rPr>
-                <w:rFonts w:ascii="Arial" w:eastAsia="Times New Roman" w:hAnsi="Arial" w:cs="Arial"/>
-                <w:color w:val="000000"/>
-              </w:rPr>
-              <w:t>field</w:t>
-            </w:r>
-            <w:proofErr w:type="gramEnd"/>
-            <w:r>
-              <w:rPr>
-                <w:rFonts w:ascii="Arial" w:eastAsia="Times New Roman" w:hAnsi="Arial" w:cs="Arial"/>
-                <w:color w:val="000000"/>
-              </w:rPr>
-              <w:t xml:space="preserve"> </w:t>
-            </w:r>
-          </w:p>
-          <w:p>
-            <w:pPr>
-              <w:spacing w:after="60" w:line="264" w:lineRule="auto"/>
-              <w:jc w:val="both"/>
-              <w:rPr>
-                <w:rFonts w:ascii="Arial" w:eastAsia="Times New Roman" w:hAnsi="Arial" w:cs="Arial"/>
-                <w:color w:val="000000"/>
-              </w:rPr>
-            </w:pPr>
-            <w:r>
-              <w:rPr>
-                <w:rFonts w:ascii="Arial" w:eastAsia="Times New Roman" w:hAnsi="Arial" w:cs="Arial"/>
-                <w:b/>
-                <w:bCs/>
-                <w:color w:val="000000"/>
-              </w:rPr>
-              <w:t>so</w:t>
-            </w:r>
-            <w:r>
-              <w:rPr>
-                <w:rFonts w:ascii="Arial" w:eastAsia="Times New Roman" w:hAnsi="Arial" w:cs="Arial"/>
-                <w:color w:val="000000"/>
-              </w:rPr>
-              <w:t xml:space="preserve"> that I can ensure that the email address is valid and unique.</w:t>
+              <w:t xml:space="preserve"> I want</w:t>
+            </w:r>
+            <w:r>
+              <w:rPr>
+                <w:rFonts w:ascii="Arial" w:eastAsia="Times New Roman" w:hAnsi="Arial" w:cs="Arial"/>
+                <w:color w:val="000000"/>
+              </w:rPr>
+              <w:t xml:space="preserve"> to be able to view the details of a product before making a purchase.</w:t>
             </w:r>
           </w:p>
         </w:tc>
@@ -5649,7 +7020,7 @@
                 <w:sz w:val="24"/>
                 <w:szCs w:val="24"/>
               </w:rPr>
-              <w:t>Customer is signing up for an account</w:t>
+              <w:t>Customer is on the homepage and clicks on a product.</w:t>
             </w:r>
           </w:p>
         </w:tc>
@@ -5717,27 +7088,7 @@
                 <w:sz w:val="24"/>
                 <w:szCs w:val="24"/>
               </w:rPr>
-              <w:t xml:space="preserve">The email field is </w:t>
-            </w:r>
-            <w:proofErr w:type="gramStart"/>
-            <w:r>
-              <w:rPr>
-                <w:rFonts w:ascii="Bahnschrift Light Condensed" w:eastAsia="Times New Roman" w:hAnsi="Bahnschrift Light Condensed" w:cs="Calibri"/>
-                <w:color w:val="000000"/>
-                <w:sz w:val="24"/>
-                <w:szCs w:val="24"/>
-              </w:rPr>
-              <w:t>validated</w:t>
-            </w:r>
-            <w:proofErr w:type="gramEnd"/>
-            <w:r>
-              <w:rPr>
-                <w:rFonts w:ascii="Bahnschrift Light Condensed" w:eastAsia="Times New Roman" w:hAnsi="Bahnschrift Light Condensed" w:cs="Calibri"/>
-                <w:color w:val="000000"/>
-                <w:sz w:val="24"/>
-                <w:szCs w:val="24"/>
-              </w:rPr>
-              <w:t xml:space="preserve"> and the account is created.</w:t>
+              <w:t>Customer is taken to a page displaying the details of the product they clicked on.</w:t>
             </w:r>
           </w:p>
         </w:tc>
@@ -5793,6 +7144,67 @@
               <w:spacing w:after="60"/>
               <w:jc w:val="both"/>
               <w:rPr>
+                <w:rFonts w:ascii="Arial" w:eastAsia="Times New Roman" w:hAnsi="Arial" w:cs="Arial"/>
+                <w:color w:val="000000"/>
+              </w:rPr>
+            </w:pPr>
+            <w:r>
+              <w:rPr>
+                <w:rFonts w:ascii="Arial" w:eastAsia="Times New Roman" w:hAnsi="Arial" w:cs="Arial"/>
+                <w:b/>
+                <w:bCs/>
+                <w:color w:val="000000"/>
+              </w:rPr>
+              <w:t>Given</w:t>
+            </w:r>
+            <w:r>
+              <w:rPr>
+                <w:rFonts w:ascii="Arial" w:eastAsia="Times New Roman" w:hAnsi="Arial" w:cs="Arial"/>
+                <w:color w:val="000000"/>
+              </w:rPr>
+              <w:t xml:space="preserve"> I am on the </w:t>
+            </w:r>
+            <w:proofErr w:type="gramStart"/>
+            <w:r>
+              <w:rPr>
+                <w:rFonts w:ascii="Arial" w:eastAsia="Times New Roman" w:hAnsi="Arial" w:cs="Arial"/>
+                <w:color w:val="000000"/>
+              </w:rPr>
+              <w:t>homepage</w:t>
+            </w:r>
+            <w:proofErr w:type="gramEnd"/>
+          </w:p>
+          <w:p>
+            <w:pPr>
+              <w:spacing w:after="60"/>
+              <w:jc w:val="both"/>
+              <w:rPr>
+                <w:rFonts w:ascii="Arial" w:eastAsia="Times New Roman" w:hAnsi="Arial" w:cs="Arial"/>
+                <w:color w:val="000000"/>
+              </w:rPr>
+            </w:pPr>
+            <w:r>
+              <w:rPr>
+                <w:rFonts w:ascii="Arial" w:eastAsia="Times New Roman" w:hAnsi="Arial" w:cs="Arial"/>
+                <w:b/>
+                <w:bCs/>
+                <w:color w:val="000000"/>
+              </w:rPr>
+              <w:t>When</w:t>
+            </w:r>
+            <w:r>
+              <w:rPr>
+                <w:rFonts w:ascii="Arial" w:eastAsia="Times New Roman" w:hAnsi="Arial" w:cs="Arial"/>
+                <w:color w:val="000000"/>
+              </w:rPr>
+              <w:t xml:space="preserve"> I click on a product</w:t>
+            </w:r>
+          </w:p>
+          <w:p>
+            <w:pPr>
+              <w:spacing w:after="60"/>
+              <w:jc w:val="both"/>
+              <w:rPr>
                 <w:color w:val="C00000"/>
               </w:rPr>
             </w:pPr>
@@ -5803,52 +7215,6 @@
                 <w:bCs/>
                 <w:color w:val="000000"/>
               </w:rPr>
-              <w:t>Given</w:t>
-            </w:r>
-            <w:r>
-              <w:rPr>
-                <w:rFonts w:ascii="Arial" w:eastAsia="Times New Roman" w:hAnsi="Arial" w:cs="Arial"/>
-                <w:color w:val="000000"/>
-              </w:rPr>
-              <w:t xml:space="preserve"> that the customer enters their email address,</w:t>
-            </w:r>
-            <w:r>
-              <w:rPr>
-                <w:rFonts w:ascii="Arial" w:eastAsia="Times New Roman" w:hAnsi="Arial" w:cs="Arial"/>
-                <w:color w:val="000000"/>
-              </w:rPr>
-              <w:br/>
-            </w:r>
-            <w:r>
-              <w:rPr>
-                <w:rFonts w:ascii="Arial" w:eastAsia="Times New Roman" w:hAnsi="Arial" w:cs="Arial"/>
-                <w:b/>
-                <w:bCs/>
-                <w:color w:val="000000"/>
-              </w:rPr>
-              <w:t>When</w:t>
-            </w:r>
-            <w:r>
-              <w:rPr>
-                <w:rFonts w:ascii="Arial" w:eastAsia="Times New Roman" w:hAnsi="Arial" w:cs="Arial"/>
-                <w:color w:val="000000"/>
-              </w:rPr>
-              <w:t xml:space="preserve"> the system validates the email address,</w:t>
-            </w:r>
-            <w:r>
-              <w:rPr>
-                <w:rFonts w:ascii="Arial" w:eastAsia="Times New Roman" w:hAnsi="Arial" w:cs="Arial"/>
-                <w:color w:val="000000"/>
-              </w:rPr>
-              <w:br/>
-            </w:r>
-            <w:r>
-              <w:rPr>
-                <w:rFonts w:ascii="Arial" w:eastAsia="Times New Roman" w:hAnsi="Arial" w:cs="Arial"/>
-                <w:b/>
-                <w:bCs/>
-                <w:color w:val="000000"/>
-              </w:rPr>
               <w:t>Then</w:t>
             </w:r>
             <w:r>
@@ -5856,7 +7222,7 @@
                 <w:rFonts w:ascii="Arial" w:eastAsia="Times New Roman" w:hAnsi="Arial" w:cs="Arial"/>
                 <w:color w:val="000000"/>
               </w:rPr>
-              <w:t xml:space="preserve"> the system confirms that the email is valid and unique.</w:t>
+              <w:t xml:space="preserve"> I am taken to a page displaying the details of the product, including its name, category, description, image, brand, price, and any applicable discounts.</w:t>
             </w:r>
           </w:p>
         </w:tc>
@@ -6025,17 +7391,23 @@
             <w:pPr>
               <w:spacing w:after="0"/>
               <w:jc w:val="both"/>
-              <w:rPr>
-                <w:b/>
-                <w:bCs/>
-              </w:rPr>
             </w:pPr>
             <w:r>
               <w:t xml:space="preserve">1- </w:t>
             </w:r>
             <w:r>
-              <w:t>Customer enters their email address</w:t>
-            </w:r>
+              <w:t>Customer is on the homepage</w:t>
+            </w:r>
+          </w:p>
+          <w:p>
+            <w:pPr>
+              <w:spacing w:after="0"/>
+              <w:jc w:val="both"/>
+              <w:rPr>
+                <w:b/>
+                <w:bCs/>
+              </w:rPr>
+            </w:pPr>
           </w:p>
         </w:tc>
         <w:tc>
@@ -6074,6 +7446,12 @@
               <w:spacing w:after="0"/>
               <w:jc w:val="both"/>
             </w:pPr>
+            <w:r>
+              <w:t xml:space="preserve">2- </w:t>
+            </w:r>
+            <w:r>
+              <w:t>Customer clicks on a product</w:t>
+            </w:r>
           </w:p>
         </w:tc>
         <w:tc>
@@ -6086,18 +7464,19 @@
               <w:right w:val="single" w:sz="18" w:space="0" w:color="FFFFFF"/>
             </w:tcBorders>
             <w:shd w:val="clear" w:color="auto" w:fill="DEEAF6" w:themeFill="accent5" w:themeFillTint="33"/>
+            <w:hideMark/>
           </w:tcPr>
           <w:p>
             <w:pPr>
               <w:spacing w:after="0"/>
               <w:jc w:val="both"/>
             </w:pPr>
-            <w:r>
-              <w:t xml:space="preserve">2- </w:t>
-            </w:r>
-            <w:r>
-              <w:t>System validates the email address</w:t>
-            </w:r>
+          </w:p>
+          <w:p>
+            <w:pPr>
+              <w:spacing w:after="0"/>
+              <w:jc w:val="both"/>
+            </w:pPr>
           </w:p>
         </w:tc>
       </w:tr>
@@ -6108,10 +7487,11 @@
             <w:tcBorders>
               <w:top w:val="nil"/>
               <w:left w:val="single" w:sz="18" w:space="0" w:color="FFFFFF"/>
-              <w:bottom w:val="single" w:sz="18" w:space="0" w:color="FFFFFF"/>
+              <w:bottom w:val="nil"/>
               <w:right w:val="single" w:sz="18" w:space="0" w:color="FFFFFF"/>
             </w:tcBorders>
             <w:shd w:val="clear" w:color="auto" w:fill="DEEAF6" w:themeFill="accent5" w:themeFillTint="33"/>
+            <w:hideMark/>
           </w:tcPr>
           <w:p>
             <w:pPr>
@@ -6126,7 +7506,7 @@
             <w:tcBorders>
               <w:top w:val="nil"/>
               <w:left w:val="nil"/>
-              <w:bottom w:val="single" w:sz="18" w:space="0" w:color="FFFFFF"/>
+              <w:bottom w:val="nil"/>
               <w:right w:val="single" w:sz="18" w:space="0" w:color="FFFFFF"/>
             </w:tcBorders>
             <w:shd w:val="clear" w:color="auto" w:fill="DEEAF6" w:themeFill="accent5" w:themeFillTint="33"/>
@@ -6140,60 +7520,8 @@
               <w:t xml:space="preserve">3- </w:t>
             </w:r>
             <w:r>
-              <w:t>System confirms that the email address is valid and unique</w:t>
-            </w:r>
-          </w:p>
-        </w:tc>
-      </w:tr>
-      <w:tr>
-        <w:tc>
-          <w:tcPr>
-            <w:tcW w:w="4388" w:type="dxa"/>
-            <w:tcBorders>
-              <w:top w:val="nil"/>
-              <w:left w:val="single" w:sz="18" w:space="0" w:color="FFFFFF"/>
-              <w:bottom w:val="single" w:sz="18" w:space="0" w:color="FFFFFF"/>
-              <w:right w:val="single" w:sz="18" w:space="0" w:color="FFFFFF"/>
-            </w:tcBorders>
-            <w:shd w:val="clear" w:color="auto" w:fill="DEEAF6" w:themeFill="accent5" w:themeFillTint="33"/>
-          </w:tcPr>
-          <w:p>
-            <w:pPr>
-              <w:spacing w:after="0"/>
-              <w:jc w:val="both"/>
-            </w:pPr>
-            <w:r>
-              <w:t xml:space="preserve">4- </w:t>
-            </w:r>
-            <w:r>
-              <w:t xml:space="preserve">Customer </w:t>
-            </w:r>
-            <w:proofErr w:type="gramStart"/>
-            <w:r>
-              <w:t>is able to</w:t>
-            </w:r>
-            <w:proofErr w:type="gramEnd"/>
-            <w:r>
-              <w:t xml:space="preserve"> continue with the sign-up process.</w:t>
-            </w:r>
-          </w:p>
-        </w:tc>
-        <w:tc>
-          <w:tcPr>
-            <w:tcW w:w="4237" w:type="dxa"/>
-            <w:tcBorders>
-              <w:top w:val="nil"/>
-              <w:left w:val="nil"/>
-              <w:bottom w:val="single" w:sz="18" w:space="0" w:color="FFFFFF"/>
-              <w:right w:val="single" w:sz="18" w:space="0" w:color="FFFFFF"/>
-            </w:tcBorders>
-            <w:shd w:val="clear" w:color="auto" w:fill="DEEAF6" w:themeFill="accent5" w:themeFillTint="33"/>
-          </w:tcPr>
-          <w:p>
-            <w:pPr>
-              <w:spacing w:after="0"/>
-              <w:jc w:val="both"/>
-            </w:pPr>
+              <w:t>System takes the customer to a page displaying the details of the product, including its name, category, description, image, brand, price, and any applicable discounts.</w:t>
+            </w:r>
           </w:p>
         </w:tc>
       </w:tr>
@@ -6333,17 +7661,23 @@
             <w:pPr>
               <w:spacing w:after="0"/>
               <w:jc w:val="both"/>
-              <w:rPr>
-                <w:b/>
-                <w:bCs/>
-              </w:rPr>
             </w:pPr>
             <w:r>
               <w:t xml:space="preserve">1- </w:t>
             </w:r>
             <w:r>
-              <w:t>Customer enters an invalid or already used email address</w:t>
-            </w:r>
+              <w:t>Customer is on the homepage</w:t>
+            </w:r>
+          </w:p>
+          <w:p>
+            <w:pPr>
+              <w:spacing w:after="0"/>
+              <w:jc w:val="both"/>
+              <w:rPr>
+                <w:b/>
+                <w:bCs/>
+              </w:rPr>
+            </w:pPr>
           </w:p>
         </w:tc>
         <w:tc>
@@ -6382,6 +7716,12 @@
               <w:spacing w:after="0"/>
               <w:jc w:val="both"/>
             </w:pPr>
+            <w:r>
+              <w:t xml:space="preserve">2- </w:t>
+            </w:r>
+            <w:r>
+              <w:t>Customer clicks on a product that is no longer available</w:t>
+            </w:r>
           </w:p>
         </w:tc>
         <w:tc>
@@ -6394,18 +7734,19 @@
               <w:right w:val="single" w:sz="18" w:space="0" w:color="FFFFFF"/>
             </w:tcBorders>
             <w:shd w:val="clear" w:color="auto" w:fill="DEEAF6" w:themeFill="accent5" w:themeFillTint="33"/>
+            <w:hideMark/>
           </w:tcPr>
           <w:p>
             <w:pPr>
               <w:spacing w:after="0"/>
               <w:jc w:val="both"/>
             </w:pPr>
-            <w:r>
-              <w:t xml:space="preserve">2- </w:t>
-            </w:r>
-            <w:r>
-              <w:t>System displays an error message</w:t>
-            </w:r>
+          </w:p>
+          <w:p>
+            <w:pPr>
+              <w:spacing w:after="0"/>
+              <w:jc w:val="both"/>
+            </w:pPr>
           </w:p>
         </w:tc>
       </w:tr>
@@ -6416,57 +7757,45 @@
             <w:tcBorders>
               <w:top w:val="nil"/>
               <w:left w:val="single" w:sz="18" w:space="0" w:color="FFFFFF"/>
-              <w:bottom w:val="single" w:sz="18" w:space="0" w:color="FFFFFF"/>
+              <w:bottom w:val="nil"/>
               <w:right w:val="single" w:sz="18" w:space="0" w:color="FFFFFF"/>
             </w:tcBorders>
             <w:shd w:val="clear" w:color="auto" w:fill="DEEAF6" w:themeFill="accent5" w:themeFillTint="33"/>
+            <w:hideMark/>
           </w:tcPr>
           <w:p>
             <w:pPr>
               <w:spacing w:after="0"/>
               <w:jc w:val="both"/>
             </w:pPr>
+          </w:p>
+        </w:tc>
+        <w:tc>
+          <w:tcPr>
+            <w:tcW w:w="4237" w:type="dxa"/>
+            <w:tcBorders>
+              <w:top w:val="nil"/>
+              <w:left w:val="nil"/>
+              <w:bottom w:val="nil"/>
+              <w:right w:val="single" w:sz="18" w:space="0" w:color="FFFFFF"/>
+            </w:tcBorders>
+            <w:shd w:val="clear" w:color="auto" w:fill="DEEAF6" w:themeFill="accent5" w:themeFillTint="33"/>
+          </w:tcPr>
+          <w:p>
+            <w:pPr>
+              <w:spacing w:after="0"/>
+              <w:jc w:val="both"/>
+            </w:pPr>
             <w:r>
               <w:t xml:space="preserve">3- </w:t>
             </w:r>
             <w:r>
-              <w:t>Customer is not able to continue with the sign-up process.</w:t>
-            </w:r>
-          </w:p>
-        </w:tc>
-        <w:tc>
-          <w:tcPr>
-            <w:tcW w:w="4237" w:type="dxa"/>
-            <w:tcBorders>
-              <w:top w:val="nil"/>
-              <w:left w:val="nil"/>
-              <w:bottom w:val="single" w:sz="18" w:space="0" w:color="FFFFFF"/>
-              <w:right w:val="single" w:sz="18" w:space="0" w:color="FFFFFF"/>
-            </w:tcBorders>
-            <w:shd w:val="clear" w:color="auto" w:fill="DEEAF6" w:themeFill="accent5" w:themeFillTint="33"/>
-          </w:tcPr>
-          <w:p>
-            <w:pPr>
-              <w:spacing w:after="0"/>
-              <w:jc w:val="both"/>
-            </w:pPr>
+              <w:t>System displays an error message stating that the product is no longer available and suggests similar products to the customer</w:t>
+            </w:r>
           </w:p>
         </w:tc>
       </w:tr>
     </w:tbl>
-    <w:p>
-      <w:pPr>
-        <w:spacing w:before="120" w:after="80" w:line="240" w:lineRule="auto"/>
-        <w:ind w:left="720"/>
-        <w:jc w:val="both"/>
-        <w:rPr>
-          <w:rFonts w:eastAsia="Times New Roman" w:cstheme="minorHAnsi"/>
-          <w:color w:val="1F3864"/>
-          <w:sz w:val="26"/>
-          <w:szCs w:val="26"/>
-        </w:rPr>
-      </w:pPr>
-    </w:p>
     <w:p>
       <w:pPr>
         <w:numPr>
@@ -6511,25 +7840,7 @@
           <w:bCs/>
           <w:color w:val="C00000"/>
         </w:rPr>
-        <w:t>Give a draft design of the screen(s) on which this user story will be implemented.</w:t>
-      </w:r>
-    </w:p>
-    <w:p>
-      <w:pPr>
-        <w:pStyle w:val="ListParagraph"/>
-        <w:jc w:val="both"/>
-        <w:rPr>
-          <w:b/>
-          <w:bCs/>
-          <w:color w:val="C00000"/>
-        </w:rPr>
-      </w:pPr>
-      <w:r>
-        <w:rPr>
-          <w:b/>
-          <w:bCs/>
-          <w:color w:val="C00000"/>
-        </w:rPr>
+        <w:lastRenderedPageBreak/>
         <w:t>Do it as a as wireframe or a mockup. Use a tool to do that. Give each screen a number and name.</w:t>
       </w:r>
     </w:p>
@@ -6565,13 +7876,30 @@
     </w:p>
     <w:p>
       <w:pPr>
-        <w:pStyle w:val="ListParagraph"/>
-        <w:spacing w:after="0"/>
+        <w:numPr>
+          <w:ilvl w:val="0"/>
+          <w:numId w:val="2"/>
+        </w:numPr>
+        <w:spacing w:before="100" w:beforeAutospacing="1" w:after="120" w:line="240" w:lineRule="auto"/>
+        <w:ind w:left="714" w:hanging="357"/>
         <w:jc w:val="both"/>
+        <w:rPr>
+          <w:rFonts w:eastAsia="Times New Roman" w:cstheme="minorHAnsi"/>
+          <w:b/>
+          <w:bCs/>
+          <w:color w:val="1F3864"/>
+          <w:sz w:val="28"/>
+          <w:szCs w:val="28"/>
+        </w:rPr>
       </w:pPr>
       <w:r>
-        <w:t>Not applicable since no data is manually entered by the user at this stage</w:t>
+        <w:t xml:space="preserve">Not applicable since no data is manually entered by the user at this </w:t>
       </w:r>
+      <w:proofErr w:type="gramStart"/>
+      <w:r>
+        <w:t>stage</w:t>
+      </w:r>
+      <w:proofErr w:type="gramEnd"/>
     </w:p>
     <w:p>
       <w:pPr>
@@ -6600,7 +7928,6 @@
           <w:sz w:val="28"/>
           <w:szCs w:val="28"/>
         </w:rPr>
-        <w:lastRenderedPageBreak/>
         <w:t>User Story #</w:t>
       </w:r>
       <w:r>
@@ -6612,7 +7939,7 @@
           <w:sz w:val="28"/>
           <w:szCs w:val="28"/>
         </w:rPr>
-        <w:t>5</w:t>
+        <w:t>6</w:t>
       </w:r>
     </w:p>
     <w:p>
@@ -6708,7 +8035,7 @@
                 <w:szCs w:val="24"/>
                 <w:lang w:bidi="ar-EG"/>
               </w:rPr>
-              <w:t>US05</w:t>
+              <w:t>US06</w:t>
             </w:r>
           </w:p>
         </w:tc>
@@ -6779,7 +8106,7 @@
                 <w:szCs w:val="24"/>
                 <w:lang w:bidi="ar-EG"/>
               </w:rPr>
-              <w:t>View Product Details</w:t>
+              <w:t>Search for Products</w:t>
             </w:r>
           </w:p>
         </w:tc>
@@ -6936,14 +8263,14 @@
                 <w:bCs/>
                 <w:color w:val="000000"/>
               </w:rPr>
-              <w:t xml:space="preserve"> I want</w:t>
-            </w:r>
-            <w:r>
-              <w:rPr>
-                <w:rFonts w:ascii="Arial" w:eastAsia="Times New Roman" w:hAnsi="Arial" w:cs="Arial"/>
-                <w:color w:val="000000"/>
-              </w:rPr>
-              <w:t xml:space="preserve"> to be able to view the details of a product before making a purchase.</w:t>
+              <w:t>I want to</w:t>
+            </w:r>
+            <w:r>
+              <w:rPr>
+                <w:rFonts w:ascii="Arial" w:eastAsia="Times New Roman" w:hAnsi="Arial" w:cs="Arial"/>
+                <w:color w:val="000000"/>
+              </w:rPr>
+              <w:t xml:space="preserve"> be able to search for products using keywords.</w:t>
             </w:r>
           </w:p>
         </w:tc>
@@ -7012,7 +8339,7 @@
                 <w:sz w:val="24"/>
                 <w:szCs w:val="24"/>
               </w:rPr>
-              <w:t>Customer is on the homepage and clicks on a product.</w:t>
+              <w:t>Customer is on the homepage and wants to search for a product.</w:t>
             </w:r>
           </w:p>
         </w:tc>
@@ -7080,7 +8407,7 @@
                 <w:sz w:val="24"/>
                 <w:szCs w:val="24"/>
               </w:rPr>
-              <w:t>Customer is taken to a page displaying the details of the product they clicked on.</w:t>
+              <w:t>Customer is presented with a list of products that match their search query.</w:t>
             </w:r>
           </w:p>
         </w:tc>
@@ -7189,7 +8516,7 @@
                 <w:rFonts w:ascii="Arial" w:eastAsia="Times New Roman" w:hAnsi="Arial" w:cs="Arial"/>
                 <w:color w:val="000000"/>
               </w:rPr>
-              <w:t xml:space="preserve"> I click on a product</w:t>
+              <w:t xml:space="preserve"> I type a keyword into the search bar and click "Search"</w:t>
             </w:r>
           </w:p>
           <w:p>
@@ -7214,7 +8541,7 @@
                 <w:rFonts w:ascii="Arial" w:eastAsia="Times New Roman" w:hAnsi="Arial" w:cs="Arial"/>
                 <w:color w:val="000000"/>
               </w:rPr>
-              <w:t xml:space="preserve"> I am taken to a page displaying the details of the product, including its name, category, description, image, brand, price, and any applicable discounts.</w:t>
+              <w:t xml:space="preserve"> I am presented with a list of products that match my search query, including their names, categories, descriptions, images, brands, prices, and any applicable discounts.</w:t>
             </w:r>
           </w:p>
         </w:tc>
@@ -7442,7 +8769,7 @@
               <w:t xml:space="preserve">2- </w:t>
             </w:r>
             <w:r>
-              <w:t>Customer clicks on a product</w:t>
+              <w:t>Customer types a keyword into the search bar and clicks "Search"</w:t>
             </w:r>
           </w:p>
         </w:tc>
@@ -7456,14 +8783,7 @@
               <w:right w:val="single" w:sz="18" w:space="0" w:color="FFFFFF"/>
             </w:tcBorders>
             <w:shd w:val="clear" w:color="auto" w:fill="DEEAF6" w:themeFill="accent5" w:themeFillTint="33"/>
-            <w:hideMark/>
-          </w:tcPr>
-          <w:p>
-            <w:pPr>
-              <w:spacing w:after="0"/>
-              <w:jc w:val="both"/>
-            </w:pPr>
-          </w:p>
+          </w:tcPr>
           <w:p>
             <w:pPr>
               <w:spacing w:after="0"/>
@@ -7479,11 +8799,10 @@
             <w:tcBorders>
               <w:top w:val="nil"/>
               <w:left w:val="single" w:sz="18" w:space="0" w:color="FFFFFF"/>
-              <w:bottom w:val="nil"/>
+              <w:bottom w:val="single" w:sz="18" w:space="0" w:color="FFFFFF"/>
               <w:right w:val="single" w:sz="18" w:space="0" w:color="FFFFFF"/>
             </w:tcBorders>
             <w:shd w:val="clear" w:color="auto" w:fill="DEEAF6" w:themeFill="accent5" w:themeFillTint="33"/>
-            <w:hideMark/>
           </w:tcPr>
           <w:p>
             <w:pPr>
@@ -7498,10 +8817,11 @@
             <w:tcBorders>
               <w:top w:val="nil"/>
               <w:left w:val="nil"/>
-              <w:bottom w:val="nil"/>
+              <w:bottom w:val="single" w:sz="18" w:space="0" w:color="FFFFFF"/>
               <w:right w:val="single" w:sz="18" w:space="0" w:color="FFFFFF"/>
             </w:tcBorders>
             <w:shd w:val="clear" w:color="auto" w:fill="DEEAF6" w:themeFill="accent5" w:themeFillTint="33"/>
+            <w:hideMark/>
           </w:tcPr>
           <w:p>
             <w:pPr>
@@ -7509,11 +8829,23 @@
               <w:jc w:val="both"/>
             </w:pPr>
             <w:r>
-              <w:t xml:space="preserve">3- </w:t>
-            </w:r>
-            <w:r>
-              <w:t>System takes the customer to a page displaying the details of the product, including its name, category, description, image, brand, price, and any applicable discounts.</w:t>
-            </w:r>
+              <w:t>3</w:t>
+            </w:r>
+            <w:r>
+              <w:t>-</w:t>
+            </w:r>
+            <w:r>
+              <w:t xml:space="preserve"> </w:t>
+            </w:r>
+            <w:r>
+              <w:t>System presents the customer with a list of products that match their search query, including their names, categories, descriptions, images, brands, prices, and any applicable discounts.</w:t>
+            </w:r>
+          </w:p>
+          <w:p>
+            <w:pPr>
+              <w:spacing w:after="0"/>
+              <w:jc w:val="both"/>
+            </w:pPr>
           </w:p>
         </w:tc>
       </w:tr>
@@ -7712,7 +9044,7 @@
               <w:t xml:space="preserve">2- </w:t>
             </w:r>
             <w:r>
-              <w:t>Customer clicks on a product that is no longer available</w:t>
+              <w:t>Customer types a misspelled keyword into the search bar and clicks "Search"</w:t>
             </w:r>
           </w:p>
         </w:tc>
@@ -7726,14 +9058,7 @@
               <w:right w:val="single" w:sz="18" w:space="0" w:color="FFFFFF"/>
             </w:tcBorders>
             <w:shd w:val="clear" w:color="auto" w:fill="DEEAF6" w:themeFill="accent5" w:themeFillTint="33"/>
-            <w:hideMark/>
-          </w:tcPr>
-          <w:p>
-            <w:pPr>
-              <w:spacing w:after="0"/>
-              <w:jc w:val="both"/>
-            </w:pPr>
-          </w:p>
+          </w:tcPr>
           <w:p>
             <w:pPr>
               <w:spacing w:after="0"/>
@@ -7749,11 +9074,10 @@
             <w:tcBorders>
               <w:top w:val="nil"/>
               <w:left w:val="single" w:sz="18" w:space="0" w:color="FFFFFF"/>
-              <w:bottom w:val="nil"/>
+              <w:bottom w:val="single" w:sz="18" w:space="0" w:color="FFFFFF"/>
               <w:right w:val="single" w:sz="18" w:space="0" w:color="FFFFFF"/>
             </w:tcBorders>
             <w:shd w:val="clear" w:color="auto" w:fill="DEEAF6" w:themeFill="accent5" w:themeFillTint="33"/>
-            <w:hideMark/>
           </w:tcPr>
           <w:p>
             <w:pPr>
@@ -7768,10 +9092,11 @@
             <w:tcBorders>
               <w:top w:val="nil"/>
               <w:left w:val="nil"/>
-              <w:bottom w:val="nil"/>
+              <w:bottom w:val="single" w:sz="18" w:space="0" w:color="FFFFFF"/>
               <w:right w:val="single" w:sz="18" w:space="0" w:color="FFFFFF"/>
             </w:tcBorders>
             <w:shd w:val="clear" w:color="auto" w:fill="DEEAF6" w:themeFill="accent5" w:themeFillTint="33"/>
+            <w:hideMark/>
           </w:tcPr>
           <w:p>
             <w:pPr>
@@ -7782,8 +9107,14 @@
               <w:t xml:space="preserve">3- </w:t>
             </w:r>
             <w:r>
-              <w:t>System displays an error message stating that the product is no longer available and suggests similar products to the customer</w:t>
-            </w:r>
+              <w:t>System suggests a correction to the customer's search query and presents them with a list of products that match the corrected keyword</w:t>
+            </w:r>
+          </w:p>
+          <w:p>
+            <w:pPr>
+              <w:spacing w:after="0"/>
+              <w:jc w:val="both"/>
+            </w:pPr>
           </w:p>
         </w:tc>
       </w:tr>
@@ -7813,6 +9144,7 @@
           <w:sz w:val="28"/>
           <w:szCs w:val="28"/>
         </w:rPr>
+        <w:lastRenderedPageBreak/>
         <w:t>Screen Design</w:t>
       </w:r>
     </w:p>
@@ -7832,1332 +9164,6 @@
           <w:bCs/>
           <w:color w:val="C00000"/>
         </w:rPr>
-        <w:t>Do it as a as wireframe or a mockup. Use a tool to do that. Give each screen a number and name.</w:t>
-      </w:r>
-    </w:p>
-    <w:p>
-      <w:pPr>
-        <w:numPr>
-          <w:ilvl w:val="0"/>
-          <w:numId w:val="2"/>
-        </w:numPr>
-        <w:spacing w:before="100" w:beforeAutospacing="1" w:after="120" w:line="240" w:lineRule="auto"/>
-        <w:ind w:left="714" w:hanging="357"/>
-        <w:jc w:val="both"/>
-        <w:rPr>
-          <w:rFonts w:eastAsia="Times New Roman" w:cstheme="minorHAnsi"/>
-          <w:b/>
-          <w:bCs/>
-          <w:color w:val="1F3864"/>
-          <w:sz w:val="28"/>
-          <w:szCs w:val="28"/>
-        </w:rPr>
-      </w:pPr>
-      <w:r>
-        <w:rPr>
-          <w:rFonts w:eastAsia="Times New Roman" w:cstheme="minorHAnsi"/>
-          <w:b/>
-          <w:bCs/>
-          <w:color w:val="1F3864"/>
-          <w:sz w:val="28"/>
-          <w:szCs w:val="28"/>
-        </w:rPr>
-        <w:t>Data Dictionary:</w:t>
-      </w:r>
-    </w:p>
-    <w:p>
-      <w:pPr>
-        <w:numPr>
-          <w:ilvl w:val="0"/>
-          <w:numId w:val="2"/>
-        </w:numPr>
-        <w:spacing w:before="100" w:beforeAutospacing="1" w:after="120" w:line="240" w:lineRule="auto"/>
-        <w:ind w:left="714" w:hanging="357"/>
-        <w:jc w:val="both"/>
-        <w:rPr>
-          <w:rFonts w:eastAsia="Times New Roman" w:cstheme="minorHAnsi"/>
-          <w:b/>
-          <w:bCs/>
-          <w:color w:val="1F3864"/>
-          <w:sz w:val="28"/>
-          <w:szCs w:val="28"/>
-        </w:rPr>
-      </w:pPr>
-      <w:r>
-        <w:lastRenderedPageBreak/>
-        <w:t xml:space="preserve">Not applicable since no data is manually entered by the user at this </w:t>
-      </w:r>
-      <w:proofErr w:type="gramStart"/>
-      <w:r>
-        <w:t>stage</w:t>
-      </w:r>
-      <w:proofErr w:type="gramEnd"/>
-    </w:p>
-    <w:p>
-      <w:pPr>
-        <w:numPr>
-          <w:ilvl w:val="0"/>
-          <w:numId w:val="2"/>
-        </w:numPr>
-        <w:spacing w:before="100" w:beforeAutospacing="1" w:after="120" w:line="240" w:lineRule="auto"/>
-        <w:ind w:left="714" w:hanging="357"/>
-        <w:jc w:val="both"/>
-        <w:rPr>
-          <w:rFonts w:eastAsia="Times New Roman" w:cstheme="minorHAnsi"/>
-          <w:b/>
-          <w:bCs/>
-          <w:color w:val="1F3864"/>
-          <w:sz w:val="28"/>
-          <w:szCs w:val="28"/>
-        </w:rPr>
-      </w:pPr>
-      <w:r>
-        <w:rPr>
-          <w:rFonts w:eastAsia="Times New Roman" w:cstheme="minorHAnsi"/>
-          <w:b/>
-          <w:bCs/>
-          <w:color w:val="1F3864"/>
-          <w:sz w:val="28"/>
-          <w:szCs w:val="28"/>
-        </w:rPr>
-        <w:t>User Story #</w:t>
-      </w:r>
-      <w:r>
-        <w:rPr>
-          <w:rFonts w:eastAsia="Times New Roman" w:cstheme="minorHAnsi"/>
-          <w:b/>
-          <w:bCs/>
-          <w:color w:val="1F3864"/>
-          <w:sz w:val="28"/>
-          <w:szCs w:val="28"/>
-        </w:rPr>
-        <w:t>6</w:t>
-      </w:r>
-    </w:p>
-    <w:p>
-      <w:pPr>
-        <w:spacing w:after="0" w:line="240" w:lineRule="auto"/>
-        <w:jc w:val="both"/>
-        <w:rPr>
-          <w:rFonts w:ascii="Times New Roman" w:eastAsia="Times New Roman" w:hAnsi="Times New Roman" w:cs="Times New Roman"/>
-          <w:vanish/>
-          <w:sz w:val="24"/>
-          <w:szCs w:val="24"/>
-        </w:rPr>
-      </w:pPr>
-    </w:p>
-    <w:tbl>
-      <w:tblPr>
-        <w:tblW w:w="8625" w:type="dxa"/>
-        <w:tblInd w:w="911" w:type="dxa"/>
-        <w:tblCellMar>
-          <w:left w:w="0" w:type="dxa"/>
-          <w:right w:w="0" w:type="dxa"/>
-        </w:tblCellMar>
-        <w:tblLook w:val="04A0" w:firstRow="1" w:lastRow="0" w:firstColumn="1" w:lastColumn="0" w:noHBand="0" w:noVBand="1"/>
-      </w:tblPr>
-      <w:tblGrid>
-        <w:gridCol w:w="2263"/>
-        <w:gridCol w:w="6362"/>
-      </w:tblGrid>
-      <w:tr>
-        <w:tc>
-          <w:tcPr>
-            <w:tcW w:w="2263" w:type="dxa"/>
-            <w:tcBorders>
-              <w:top w:val="single" w:sz="8" w:space="0" w:color="000000"/>
-              <w:left w:val="single" w:sz="8" w:space="0" w:color="000000"/>
-              <w:bottom w:val="single" w:sz="8" w:space="0" w:color="000000"/>
-              <w:right w:val="single" w:sz="18" w:space="0" w:color="FFFFFF"/>
-            </w:tcBorders>
-            <w:shd w:val="clear" w:color="auto" w:fill="00B0F0"/>
-            <w:vAlign w:val="center"/>
-            <w:hideMark/>
-          </w:tcPr>
-          <w:p>
-            <w:pPr>
-              <w:spacing w:after="0" w:line="240" w:lineRule="auto"/>
-              <w:ind w:left="104"/>
-              <w:jc w:val="both"/>
-              <w:rPr>
-                <w:b/>
-                <w:bCs/>
-              </w:rPr>
-            </w:pPr>
-            <w:r>
-              <w:rPr>
-                <w:b/>
-                <w:bCs/>
-              </w:rPr>
-              <w:t>User Story ID</w:t>
-            </w:r>
-          </w:p>
-        </w:tc>
-        <w:tc>
-          <w:tcPr>
-            <w:tcW w:w="6362" w:type="dxa"/>
-            <w:tcBorders>
-              <w:top w:val="single" w:sz="18" w:space="0" w:color="FFFFFF"/>
-              <w:left w:val="nil"/>
-              <w:bottom w:val="single" w:sz="18" w:space="0" w:color="FFFFFF"/>
-              <w:right w:val="single" w:sz="18" w:space="0" w:color="FFFFFF"/>
-            </w:tcBorders>
-            <w:shd w:val="clear" w:color="auto" w:fill="C9F1FF"/>
-            <w:vAlign w:val="center"/>
-            <w:hideMark/>
-          </w:tcPr>
-          <w:p>
-            <w:pPr>
-              <w:spacing w:after="0" w:line="240" w:lineRule="auto"/>
-              <w:ind w:left="111" w:right="443"/>
-              <w:jc w:val="both"/>
-              <w:rPr>
-                <w:rFonts w:ascii="Calibri" w:eastAsia="Times New Roman" w:hAnsi="Calibri" w:cs="Calibri"/>
-                <w:color w:val="000000"/>
-                <w:sz w:val="24"/>
-                <w:szCs w:val="24"/>
-                <w:lang w:bidi="ar-EG"/>
-              </w:rPr>
-            </w:pPr>
-            <w:r>
-              <w:rPr>
-                <w:rFonts w:ascii="Calibri" w:eastAsia="Times New Roman" w:hAnsi="Calibri" w:cs="Calibri"/>
-                <w:color w:val="000000"/>
-                <w:sz w:val="24"/>
-                <w:szCs w:val="24"/>
-                <w:lang w:bidi="ar-EG"/>
-              </w:rPr>
-              <w:t>US06</w:t>
-            </w:r>
-          </w:p>
-        </w:tc>
-      </w:tr>
-      <w:tr>
-        <w:tc>
-          <w:tcPr>
-            <w:tcW w:w="2263" w:type="dxa"/>
-            <w:tcBorders>
-              <w:top w:val="single" w:sz="8" w:space="0" w:color="000000"/>
-              <w:left w:val="single" w:sz="8" w:space="0" w:color="000000"/>
-              <w:bottom w:val="single" w:sz="8" w:space="0" w:color="000000"/>
-              <w:right w:val="single" w:sz="18" w:space="0" w:color="FFFFFF"/>
-            </w:tcBorders>
-            <w:shd w:val="clear" w:color="auto" w:fill="00B0F0"/>
-            <w:vAlign w:val="center"/>
-            <w:hideMark/>
-          </w:tcPr>
-          <w:p>
-            <w:pPr>
-              <w:spacing w:after="0" w:line="240" w:lineRule="auto"/>
-              <w:ind w:left="104"/>
-              <w:jc w:val="both"/>
-              <w:rPr>
-                <w:b/>
-                <w:bCs/>
-              </w:rPr>
-            </w:pPr>
-            <w:r>
-              <w:rPr>
-                <w:b/>
-                <w:bCs/>
-              </w:rPr>
-              <w:t>User Story Name</w:t>
-            </w:r>
-          </w:p>
-        </w:tc>
-        <w:tc>
-          <w:tcPr>
-            <w:tcW w:w="6362" w:type="dxa"/>
-            <w:tcBorders>
-              <w:top w:val="single" w:sz="18" w:space="0" w:color="FFFFFF"/>
-              <w:left w:val="nil"/>
-              <w:bottom w:val="single" w:sz="18" w:space="0" w:color="FFFFFF"/>
-              <w:right w:val="single" w:sz="18" w:space="0" w:color="FFFFFF"/>
-            </w:tcBorders>
-            <w:shd w:val="clear" w:color="auto" w:fill="C9F1FF"/>
-            <w:vAlign w:val="center"/>
-          </w:tcPr>
-          <w:p>
-            <w:pPr>
-              <w:spacing w:after="0" w:line="240" w:lineRule="auto"/>
-              <w:ind w:left="111" w:right="443"/>
-              <w:jc w:val="both"/>
-              <w:rPr>
-                <w:rFonts w:ascii="Calibri" w:eastAsia="Times New Roman" w:hAnsi="Calibri" w:cs="Calibri"/>
-                <w:color w:val="000000"/>
-                <w:sz w:val="24"/>
-                <w:szCs w:val="24"/>
-                <w:lang w:bidi="ar-EG"/>
-              </w:rPr>
-            </w:pPr>
-            <w:r>
-              <w:rPr>
-                <w:rFonts w:ascii="Calibri" w:eastAsia="Times New Roman" w:hAnsi="Calibri" w:cs="Calibri"/>
-                <w:color w:val="000000"/>
-                <w:sz w:val="24"/>
-                <w:szCs w:val="24"/>
-                <w:lang w:bidi="ar-EG"/>
-              </w:rPr>
-              <w:t>Search for Products</w:t>
-            </w:r>
-          </w:p>
-        </w:tc>
-      </w:tr>
-      <w:tr>
-        <w:tc>
-          <w:tcPr>
-            <w:tcW w:w="2263" w:type="dxa"/>
-            <w:tcBorders>
-              <w:top w:val="nil"/>
-              <w:left w:val="single" w:sz="8" w:space="0" w:color="000000"/>
-              <w:bottom w:val="single" w:sz="8" w:space="0" w:color="000000"/>
-              <w:right w:val="single" w:sz="18" w:space="0" w:color="FFFFFF"/>
-            </w:tcBorders>
-            <w:shd w:val="clear" w:color="auto" w:fill="00B0F0"/>
-            <w:vAlign w:val="center"/>
-            <w:hideMark/>
-          </w:tcPr>
-          <w:p>
-            <w:pPr>
-              <w:spacing w:before="2" w:after="0" w:line="240" w:lineRule="auto"/>
-              <w:ind w:left="104"/>
-              <w:jc w:val="both"/>
-              <w:rPr>
-                <w:b/>
-                <w:bCs/>
-              </w:rPr>
-            </w:pPr>
-            <w:r>
-              <w:rPr>
-                <w:b/>
-                <w:bCs/>
-              </w:rPr>
-              <w:t>Actors</w:t>
-            </w:r>
-          </w:p>
-        </w:tc>
-        <w:tc>
-          <w:tcPr>
-            <w:tcW w:w="6362" w:type="dxa"/>
-            <w:tcBorders>
-              <w:top w:val="nil"/>
-              <w:left w:val="nil"/>
-              <w:bottom w:val="single" w:sz="18" w:space="0" w:color="FFFFFF"/>
-              <w:right w:val="single" w:sz="18" w:space="0" w:color="FFFFFF"/>
-            </w:tcBorders>
-            <w:shd w:val="clear" w:color="auto" w:fill="C9F1FF"/>
-            <w:vAlign w:val="center"/>
-            <w:hideMark/>
-          </w:tcPr>
-          <w:p>
-            <w:pPr>
-              <w:jc w:val="both"/>
-              <w:rPr>
-                <w:b/>
-                <w:bCs/>
-              </w:rPr>
-            </w:pPr>
-            <w:r>
-              <w:rPr>
-                <w:b/>
-                <w:bCs/>
-              </w:rPr>
-              <w:t>Customer</w:t>
-            </w:r>
-          </w:p>
-        </w:tc>
-      </w:tr>
-      <w:tr>
-        <w:tc>
-          <w:tcPr>
-            <w:tcW w:w="2263" w:type="dxa"/>
-            <w:tcBorders>
-              <w:top w:val="nil"/>
-              <w:left w:val="single" w:sz="8" w:space="0" w:color="000000"/>
-              <w:bottom w:val="single" w:sz="8" w:space="0" w:color="000000"/>
-              <w:right w:val="single" w:sz="18" w:space="0" w:color="FFFFFF"/>
-            </w:tcBorders>
-            <w:shd w:val="clear" w:color="auto" w:fill="00B0F0"/>
-            <w:vAlign w:val="center"/>
-            <w:hideMark/>
-          </w:tcPr>
-          <w:p>
-            <w:pPr>
-              <w:spacing w:after="0" w:line="240" w:lineRule="auto"/>
-              <w:ind w:left="104"/>
-              <w:jc w:val="both"/>
-              <w:rPr>
-                <w:b/>
-                <w:bCs/>
-              </w:rPr>
-            </w:pPr>
-            <w:r>
-              <w:rPr>
-                <w:b/>
-                <w:bCs/>
-              </w:rPr>
-              <w:t>Description</w:t>
-            </w:r>
-          </w:p>
-        </w:tc>
-        <w:tc>
-          <w:tcPr>
-            <w:tcW w:w="6362" w:type="dxa"/>
-            <w:tcBorders>
-              <w:top w:val="nil"/>
-              <w:left w:val="nil"/>
-              <w:bottom w:val="single" w:sz="18" w:space="0" w:color="FFFFFF"/>
-              <w:right w:val="single" w:sz="18" w:space="0" w:color="FFFFFF"/>
-            </w:tcBorders>
-            <w:shd w:val="clear" w:color="auto" w:fill="C9F1FF"/>
-            <w:vAlign w:val="center"/>
-            <w:hideMark/>
-          </w:tcPr>
-          <w:p>
-            <w:pPr>
-              <w:spacing w:after="60" w:line="264" w:lineRule="auto"/>
-              <w:jc w:val="both"/>
-              <w:rPr>
-                <w:rFonts w:ascii="Arial" w:eastAsia="Times New Roman" w:hAnsi="Arial" w:cs="Arial"/>
-                <w:color w:val="000000"/>
-              </w:rPr>
-            </w:pPr>
-            <w:r>
-              <w:rPr>
-                <w:rFonts w:ascii="Arial" w:eastAsia="Times New Roman" w:hAnsi="Arial" w:cs="Arial"/>
-                <w:b/>
-                <w:bCs/>
-                <w:color w:val="000000"/>
-              </w:rPr>
-              <w:t>As</w:t>
-            </w:r>
-            <w:r>
-              <w:rPr>
-                <w:rFonts w:ascii="Arial" w:eastAsia="Times New Roman" w:hAnsi="Arial" w:cs="Arial"/>
-                <w:color w:val="000000"/>
-              </w:rPr>
-              <w:t xml:space="preserve"> a customer,</w:t>
-            </w:r>
-          </w:p>
-          <w:p>
-            <w:pPr>
-              <w:spacing w:after="60" w:line="264" w:lineRule="auto"/>
-              <w:jc w:val="both"/>
-              <w:rPr>
-                <w:rFonts w:ascii="Arial" w:eastAsia="Times New Roman" w:hAnsi="Arial" w:cs="Arial"/>
-                <w:color w:val="000000"/>
-              </w:rPr>
-            </w:pPr>
-            <w:r>
-              <w:rPr>
-                <w:rFonts w:ascii="Arial" w:eastAsia="Times New Roman" w:hAnsi="Arial" w:cs="Arial"/>
-                <w:b/>
-                <w:bCs/>
-                <w:color w:val="000000"/>
-              </w:rPr>
-              <w:t>I want to</w:t>
-            </w:r>
-            <w:r>
-              <w:rPr>
-                <w:rFonts w:ascii="Arial" w:eastAsia="Times New Roman" w:hAnsi="Arial" w:cs="Arial"/>
-                <w:color w:val="000000"/>
-              </w:rPr>
-              <w:t xml:space="preserve"> be able to search for products using keywords.</w:t>
-            </w:r>
-          </w:p>
-        </w:tc>
-      </w:tr>
-      <w:tr>
-        <w:tc>
-          <w:tcPr>
-            <w:tcW w:w="2263" w:type="dxa"/>
-            <w:tcBorders>
-              <w:top w:val="nil"/>
-              <w:left w:val="single" w:sz="8" w:space="0" w:color="000000"/>
-              <w:bottom w:val="single" w:sz="8" w:space="0" w:color="000000"/>
-              <w:right w:val="single" w:sz="18" w:space="0" w:color="FFFFFF"/>
-            </w:tcBorders>
-            <w:shd w:val="clear" w:color="auto" w:fill="00B0F0"/>
-            <w:vAlign w:val="center"/>
-            <w:hideMark/>
-          </w:tcPr>
-          <w:p>
-            <w:pPr>
-              <w:spacing w:before="2" w:after="0" w:line="240" w:lineRule="auto"/>
-              <w:ind w:left="104"/>
-              <w:jc w:val="both"/>
-              <w:rPr>
-                <w:b/>
-                <w:bCs/>
-                <w:rtl/>
-              </w:rPr>
-            </w:pPr>
-            <w:r>
-              <w:rPr>
-                <w:b/>
-                <w:bCs/>
-              </w:rPr>
-              <w:t>Per condition</w:t>
-            </w:r>
-          </w:p>
-        </w:tc>
-        <w:tc>
-          <w:tcPr>
-            <w:tcW w:w="6362" w:type="dxa"/>
-            <w:tcBorders>
-              <w:top w:val="nil"/>
-              <w:left w:val="nil"/>
-              <w:bottom w:val="single" w:sz="18" w:space="0" w:color="FFFFFF"/>
-              <w:right w:val="single" w:sz="18" w:space="0" w:color="FFFFFF"/>
-            </w:tcBorders>
-            <w:shd w:val="clear" w:color="auto" w:fill="C9F1FF"/>
-            <w:vAlign w:val="center"/>
-          </w:tcPr>
-          <w:p>
-            <w:pPr>
-              <w:spacing w:before="2" w:after="0" w:line="240" w:lineRule="auto"/>
-              <w:jc w:val="both"/>
-              <w:rPr>
-                <w:rFonts w:ascii="Bahnschrift Light Condensed" w:eastAsia="Times New Roman" w:hAnsi="Bahnschrift Light Condensed" w:cs="Calibri"/>
-                <w:color w:val="000000"/>
-                <w:sz w:val="24"/>
-                <w:szCs w:val="24"/>
-              </w:rPr>
-            </w:pPr>
-            <w:r>
-              <w:rPr>
-                <w:rFonts w:ascii="Bahnschrift Light Condensed" w:eastAsia="Times New Roman" w:hAnsi="Bahnschrift Light Condensed" w:cs="Calibri"/>
-                <w:color w:val="000000"/>
-                <w:sz w:val="24"/>
-                <w:szCs w:val="24"/>
-              </w:rPr>
-              <w:t>Customer is on the homepage and wants to search for a product.</w:t>
-            </w:r>
-          </w:p>
-        </w:tc>
-      </w:tr>
-      <w:tr>
-        <w:tc>
-          <w:tcPr>
-            <w:tcW w:w="2263" w:type="dxa"/>
-            <w:tcBorders>
-              <w:top w:val="nil"/>
-              <w:left w:val="single" w:sz="8" w:space="0" w:color="000000"/>
-              <w:bottom w:val="single" w:sz="8" w:space="0" w:color="000000"/>
-              <w:right w:val="single" w:sz="18" w:space="0" w:color="FFFFFF"/>
-            </w:tcBorders>
-            <w:shd w:val="clear" w:color="auto" w:fill="00B0F0"/>
-            <w:vAlign w:val="center"/>
-            <w:hideMark/>
-          </w:tcPr>
-          <w:p>
-            <w:pPr>
-              <w:spacing w:before="2" w:after="0" w:line="240" w:lineRule="auto"/>
-              <w:ind w:left="104"/>
-              <w:jc w:val="both"/>
-              <w:rPr>
-                <w:b/>
-                <w:bCs/>
-              </w:rPr>
-            </w:pPr>
-            <w:r>
-              <w:rPr>
-                <w:b/>
-                <w:bCs/>
-              </w:rPr>
-              <w:t>Post condition</w:t>
-            </w:r>
-          </w:p>
-        </w:tc>
-        <w:tc>
-          <w:tcPr>
-            <w:tcW w:w="6362" w:type="dxa"/>
-            <w:tcBorders>
-              <w:top w:val="nil"/>
-              <w:left w:val="nil"/>
-              <w:bottom w:val="single" w:sz="18" w:space="0" w:color="FFFFFF"/>
-              <w:right w:val="single" w:sz="18" w:space="0" w:color="FFFFFF"/>
-            </w:tcBorders>
-            <w:shd w:val="clear" w:color="auto" w:fill="C9F1FF"/>
-            <w:vAlign w:val="center"/>
-          </w:tcPr>
-          <w:p>
-            <w:pPr>
-              <w:spacing w:before="2" w:after="0" w:line="240" w:lineRule="auto"/>
-              <w:jc w:val="both"/>
-              <w:rPr>
-                <w:rFonts w:ascii="Bahnschrift Light Condensed" w:eastAsia="Times New Roman" w:hAnsi="Bahnschrift Light Condensed" w:cs="Calibri"/>
-                <w:color w:val="000000"/>
-                <w:sz w:val="24"/>
-                <w:szCs w:val="24"/>
-              </w:rPr>
-            </w:pPr>
-            <w:r>
-              <w:rPr>
-                <w:rFonts w:ascii="Bahnschrift Light Condensed" w:eastAsia="Times New Roman" w:hAnsi="Bahnschrift Light Condensed" w:cs="Calibri"/>
-                <w:color w:val="000000"/>
-                <w:sz w:val="24"/>
-                <w:szCs w:val="24"/>
-              </w:rPr>
-              <w:t>Customer is presented with a list of products that match their search query.</w:t>
-            </w:r>
-          </w:p>
-        </w:tc>
-      </w:tr>
-      <w:tr>
-        <w:tc>
-          <w:tcPr>
-            <w:tcW w:w="2263" w:type="dxa"/>
-            <w:tcBorders>
-              <w:top w:val="nil"/>
-              <w:left w:val="single" w:sz="8" w:space="0" w:color="000000"/>
-              <w:bottom w:val="single" w:sz="8" w:space="0" w:color="000000"/>
-              <w:right w:val="single" w:sz="18" w:space="0" w:color="FFFFFF"/>
-            </w:tcBorders>
-            <w:shd w:val="clear" w:color="auto" w:fill="00B0F0"/>
-            <w:vAlign w:val="center"/>
-            <w:hideMark/>
-          </w:tcPr>
-          <w:p>
-            <w:pPr>
-              <w:spacing w:before="2" w:after="0" w:line="240" w:lineRule="auto"/>
-              <w:ind w:left="104"/>
-              <w:jc w:val="both"/>
-              <w:rPr>
-                <w:b/>
-                <w:bCs/>
-              </w:rPr>
-            </w:pPr>
-            <w:r>
-              <w:rPr>
-                <w:b/>
-                <w:bCs/>
-              </w:rPr>
-              <w:t>Acceptance Criteria</w:t>
-            </w:r>
-          </w:p>
-        </w:tc>
-        <w:tc>
-          <w:tcPr>
-            <w:tcW w:w="6362" w:type="dxa"/>
-            <w:tcBorders>
-              <w:top w:val="nil"/>
-              <w:left w:val="nil"/>
-              <w:bottom w:val="single" w:sz="18" w:space="0" w:color="FFFFFF"/>
-              <w:right w:val="single" w:sz="18" w:space="0" w:color="FFFFFF"/>
-            </w:tcBorders>
-            <w:shd w:val="clear" w:color="auto" w:fill="C9F1FF"/>
-            <w:vAlign w:val="center"/>
-            <w:hideMark/>
-          </w:tcPr>
-          <w:p>
-            <w:pPr>
-              <w:spacing w:after="60"/>
-              <w:jc w:val="both"/>
-              <w:rPr>
-                <w:rFonts w:ascii="Arial" w:eastAsia="Times New Roman" w:hAnsi="Arial" w:cs="Arial"/>
-                <w:color w:val="000000"/>
-              </w:rPr>
-            </w:pPr>
-            <w:r>
-              <w:rPr>
-                <w:rFonts w:ascii="Arial" w:eastAsia="Times New Roman" w:hAnsi="Arial" w:cs="Arial"/>
-                <w:b/>
-                <w:bCs/>
-                <w:color w:val="000000"/>
-              </w:rPr>
-              <w:t>Given</w:t>
-            </w:r>
-            <w:r>
-              <w:rPr>
-                <w:rFonts w:ascii="Arial" w:eastAsia="Times New Roman" w:hAnsi="Arial" w:cs="Arial"/>
-                <w:color w:val="000000"/>
-              </w:rPr>
-              <w:t xml:space="preserve"> I am on the </w:t>
-            </w:r>
-            <w:proofErr w:type="gramStart"/>
-            <w:r>
-              <w:rPr>
-                <w:rFonts w:ascii="Arial" w:eastAsia="Times New Roman" w:hAnsi="Arial" w:cs="Arial"/>
-                <w:color w:val="000000"/>
-              </w:rPr>
-              <w:t>homepage</w:t>
-            </w:r>
-            <w:proofErr w:type="gramEnd"/>
-          </w:p>
-          <w:p>
-            <w:pPr>
-              <w:spacing w:after="60"/>
-              <w:jc w:val="both"/>
-              <w:rPr>
-                <w:rFonts w:ascii="Arial" w:eastAsia="Times New Roman" w:hAnsi="Arial" w:cs="Arial"/>
-                <w:color w:val="000000"/>
-              </w:rPr>
-            </w:pPr>
-            <w:r>
-              <w:rPr>
-                <w:rFonts w:ascii="Arial" w:eastAsia="Times New Roman" w:hAnsi="Arial" w:cs="Arial"/>
-                <w:b/>
-                <w:bCs/>
-                <w:color w:val="000000"/>
-              </w:rPr>
-              <w:t>When</w:t>
-            </w:r>
-            <w:r>
-              <w:rPr>
-                <w:rFonts w:ascii="Arial" w:eastAsia="Times New Roman" w:hAnsi="Arial" w:cs="Arial"/>
-                <w:color w:val="000000"/>
-              </w:rPr>
-              <w:t xml:space="preserve"> I type a keyword into the search bar and click "Search"</w:t>
-            </w:r>
-          </w:p>
-          <w:p>
-            <w:pPr>
-              <w:spacing w:after="60"/>
-              <w:jc w:val="both"/>
-              <w:rPr>
-                <w:color w:val="C00000"/>
-              </w:rPr>
-            </w:pPr>
-            <w:r>
-              <w:rPr>
-                <w:rFonts w:ascii="Arial" w:eastAsia="Times New Roman" w:hAnsi="Arial" w:cs="Arial"/>
-                <w:b/>
-                <w:bCs/>
-                <w:color w:val="000000"/>
-              </w:rPr>
-              <w:t>Then</w:t>
-            </w:r>
-            <w:r>
-              <w:rPr>
-                <w:rFonts w:ascii="Arial" w:eastAsia="Times New Roman" w:hAnsi="Arial" w:cs="Arial"/>
-                <w:color w:val="000000"/>
-              </w:rPr>
-              <w:t xml:space="preserve"> I am presented with a list of products that match my search query, including their names, categories, descriptions, images, brands, prices, and any applicable discounts.</w:t>
-            </w:r>
-          </w:p>
-        </w:tc>
-      </w:tr>
-    </w:tbl>
-    <w:p>
-      <w:pPr>
-        <w:numPr>
-          <w:ilvl w:val="0"/>
-          <w:numId w:val="2"/>
-        </w:numPr>
-        <w:spacing w:before="100" w:beforeAutospacing="1" w:after="120" w:line="240" w:lineRule="auto"/>
-        <w:ind w:left="714" w:hanging="357"/>
-        <w:jc w:val="both"/>
-        <w:rPr>
-          <w:rFonts w:eastAsia="Times New Roman" w:cstheme="minorHAnsi"/>
-          <w:color w:val="000000"/>
-          <w:sz w:val="28"/>
-          <w:szCs w:val="28"/>
-        </w:rPr>
-      </w:pPr>
-      <w:r>
-        <w:rPr>
-          <w:rFonts w:eastAsia="Times New Roman" w:cstheme="minorHAnsi"/>
-          <w:b/>
-          <w:bCs/>
-          <w:color w:val="1F3864"/>
-          <w:sz w:val="28"/>
-          <w:szCs w:val="28"/>
-        </w:rPr>
-        <w:t>Scenarios</w:t>
-      </w:r>
-    </w:p>
-    <w:p>
-      <w:pPr>
-        <w:spacing w:before="120" w:after="80" w:line="240" w:lineRule="auto"/>
-        <w:ind w:left="720"/>
-        <w:jc w:val="both"/>
-        <w:rPr>
-          <w:rFonts w:eastAsia="Times New Roman" w:cstheme="minorHAnsi"/>
-          <w:b/>
-          <w:bCs/>
-          <w:color w:val="1F3864"/>
-          <w:sz w:val="26"/>
-          <w:szCs w:val="26"/>
-        </w:rPr>
-      </w:pPr>
-      <w:r>
-        <w:rPr>
-          <w:rFonts w:eastAsia="Times New Roman" w:cstheme="minorHAnsi"/>
-          <w:b/>
-          <w:bCs/>
-          <w:color w:val="1F3864"/>
-          <w:sz w:val="26"/>
-          <w:szCs w:val="26"/>
-        </w:rPr>
-        <w:t>Normal Scenario</w:t>
-      </w:r>
-    </w:p>
-    <w:tbl>
-      <w:tblPr>
-        <w:tblW w:w="8625" w:type="dxa"/>
-        <w:tblInd w:w="895" w:type="dxa"/>
-        <w:tblCellMar>
-          <w:left w:w="0" w:type="dxa"/>
-          <w:right w:w="0" w:type="dxa"/>
-        </w:tblCellMar>
-        <w:tblLook w:val="04A0" w:firstRow="1" w:lastRow="0" w:firstColumn="1" w:lastColumn="0" w:noHBand="0" w:noVBand="1"/>
-      </w:tblPr>
-      <w:tblGrid>
-        <w:gridCol w:w="4388"/>
-        <w:gridCol w:w="4237"/>
-      </w:tblGrid>
-      <w:tr>
-        <w:tc>
-          <w:tcPr>
-            <w:tcW w:w="4388" w:type="dxa"/>
-            <w:tcBorders>
-              <w:top w:val="nil"/>
-              <w:left w:val="single" w:sz="18" w:space="0" w:color="FFFFFF"/>
-              <w:bottom w:val="single" w:sz="18" w:space="0" w:color="FFFFFF"/>
-              <w:right w:val="single" w:sz="18" w:space="0" w:color="FFFFFF"/>
-            </w:tcBorders>
-            <w:shd w:val="clear" w:color="auto" w:fill="4472C4" w:themeFill="accent1"/>
-            <w:vAlign w:val="center"/>
-            <w:hideMark/>
-          </w:tcPr>
-          <w:p>
-            <w:pPr>
-              <w:spacing w:after="0" w:line="240" w:lineRule="auto"/>
-              <w:ind w:left="111" w:right="1754"/>
-              <w:jc w:val="both"/>
-              <w:rPr>
-                <w:rFonts w:eastAsia="Times New Roman" w:cstheme="minorHAnsi"/>
-                <w:color w:val="FFFFFF" w:themeColor="background1"/>
-                <w:sz w:val="24"/>
-                <w:szCs w:val="24"/>
-              </w:rPr>
-            </w:pPr>
-            <w:r>
-              <w:rPr>
-                <w:rFonts w:eastAsia="Times New Roman" w:cstheme="minorHAnsi"/>
-                <w:b/>
-                <w:bCs/>
-                <w:color w:val="FFFFFF" w:themeColor="background1"/>
-                <w:sz w:val="24"/>
-                <w:szCs w:val="24"/>
-              </w:rPr>
-              <w:t>Actor Action</w:t>
-            </w:r>
-          </w:p>
-        </w:tc>
-        <w:tc>
-          <w:tcPr>
-            <w:tcW w:w="4237" w:type="dxa"/>
-            <w:tcBorders>
-              <w:top w:val="nil"/>
-              <w:left w:val="nil"/>
-              <w:bottom w:val="single" w:sz="18" w:space="0" w:color="FFFFFF"/>
-              <w:right w:val="single" w:sz="18" w:space="0" w:color="FFFFFF"/>
-            </w:tcBorders>
-            <w:shd w:val="clear" w:color="auto" w:fill="4472C4" w:themeFill="accent1"/>
-            <w:vAlign w:val="center"/>
-            <w:hideMark/>
-          </w:tcPr>
-          <w:p>
-            <w:pPr>
-              <w:spacing w:after="0" w:line="240" w:lineRule="auto"/>
-              <w:ind w:left="111"/>
-              <w:jc w:val="both"/>
-              <w:rPr>
-                <w:rFonts w:eastAsia="Times New Roman" w:cstheme="minorHAnsi"/>
-                <w:color w:val="FFFFFF" w:themeColor="background1"/>
-                <w:sz w:val="24"/>
-                <w:szCs w:val="24"/>
-              </w:rPr>
-            </w:pPr>
-            <w:r>
-              <w:rPr>
-                <w:rFonts w:eastAsia="Times New Roman" w:cstheme="minorHAnsi"/>
-                <w:b/>
-                <w:bCs/>
-                <w:color w:val="FFFFFF" w:themeColor="background1"/>
-                <w:sz w:val="24"/>
-                <w:szCs w:val="24"/>
-              </w:rPr>
-              <w:t>System Response</w:t>
-            </w:r>
-          </w:p>
-        </w:tc>
-      </w:tr>
-      <w:tr>
-        <w:tc>
-          <w:tcPr>
-            <w:tcW w:w="4388" w:type="dxa"/>
-            <w:tcBorders>
-              <w:top w:val="nil"/>
-              <w:left w:val="single" w:sz="18" w:space="0" w:color="FFFFFF"/>
-              <w:bottom w:val="single" w:sz="18" w:space="0" w:color="FFFFFF"/>
-              <w:right w:val="single" w:sz="18" w:space="0" w:color="FFFFFF"/>
-            </w:tcBorders>
-            <w:shd w:val="clear" w:color="auto" w:fill="DEEAF6" w:themeFill="accent5" w:themeFillTint="33"/>
-            <w:hideMark/>
-          </w:tcPr>
-          <w:p>
-            <w:pPr>
-              <w:spacing w:after="0"/>
-              <w:jc w:val="both"/>
-            </w:pPr>
-            <w:r>
-              <w:t xml:space="preserve">1- </w:t>
-            </w:r>
-            <w:r>
-              <w:t>Customer is on the homepage</w:t>
-            </w:r>
-          </w:p>
-          <w:p>
-            <w:pPr>
-              <w:spacing w:after="0"/>
-              <w:jc w:val="both"/>
-              <w:rPr>
-                <w:b/>
-                <w:bCs/>
-              </w:rPr>
-            </w:pPr>
-          </w:p>
-        </w:tc>
-        <w:tc>
-          <w:tcPr>
-            <w:tcW w:w="4237" w:type="dxa"/>
-            <w:tcBorders>
-              <w:top w:val="nil"/>
-              <w:left w:val="nil"/>
-              <w:bottom w:val="single" w:sz="18" w:space="0" w:color="FFFFFF"/>
-              <w:right w:val="single" w:sz="18" w:space="0" w:color="FFFFFF"/>
-            </w:tcBorders>
-            <w:shd w:val="clear" w:color="auto" w:fill="DEEAF6" w:themeFill="accent5" w:themeFillTint="33"/>
-          </w:tcPr>
-          <w:p>
-            <w:pPr>
-              <w:spacing w:after="0"/>
-              <w:jc w:val="both"/>
-            </w:pPr>
-          </w:p>
-        </w:tc>
-      </w:tr>
-      <w:tr>
-        <w:tc>
-          <w:tcPr>
-            <w:tcW w:w="4388" w:type="dxa"/>
-            <w:tcBorders>
-              <w:top w:val="nil"/>
-              <w:left w:val="single" w:sz="18" w:space="0" w:color="FFFFFF"/>
-              <w:bottom w:val="single" w:sz="18" w:space="0" w:color="FFFFFF"/>
-              <w:right w:val="single" w:sz="18" w:space="0" w:color="FFFFFF"/>
-            </w:tcBorders>
-            <w:shd w:val="clear" w:color="auto" w:fill="DEEAF6" w:themeFill="accent5" w:themeFillTint="33"/>
-          </w:tcPr>
-          <w:p>
-            <w:pPr>
-              <w:spacing w:after="0"/>
-              <w:jc w:val="both"/>
-            </w:pPr>
-            <w:r>
-              <w:t xml:space="preserve">2- </w:t>
-            </w:r>
-            <w:r>
-              <w:t>Customer types a keyword into the search bar and clicks "Search"</w:t>
-            </w:r>
-          </w:p>
-        </w:tc>
-        <w:tc>
-          <w:tcPr>
-            <w:tcW w:w="4237" w:type="dxa"/>
-            <w:tcBorders>
-              <w:top w:val="nil"/>
-              <w:left w:val="nil"/>
-              <w:bottom w:val="single" w:sz="18" w:space="0" w:color="FFFFFF"/>
-              <w:right w:val="single" w:sz="18" w:space="0" w:color="FFFFFF"/>
-            </w:tcBorders>
-            <w:shd w:val="clear" w:color="auto" w:fill="DEEAF6" w:themeFill="accent5" w:themeFillTint="33"/>
-          </w:tcPr>
-          <w:p>
-            <w:pPr>
-              <w:spacing w:after="0"/>
-              <w:jc w:val="both"/>
-            </w:pPr>
-          </w:p>
-        </w:tc>
-      </w:tr>
-      <w:tr>
-        <w:tc>
-          <w:tcPr>
-            <w:tcW w:w="4388" w:type="dxa"/>
-            <w:tcBorders>
-              <w:top w:val="nil"/>
-              <w:left w:val="single" w:sz="18" w:space="0" w:color="FFFFFF"/>
-              <w:bottom w:val="single" w:sz="18" w:space="0" w:color="FFFFFF"/>
-              <w:right w:val="single" w:sz="18" w:space="0" w:color="FFFFFF"/>
-            </w:tcBorders>
-            <w:shd w:val="clear" w:color="auto" w:fill="DEEAF6" w:themeFill="accent5" w:themeFillTint="33"/>
-          </w:tcPr>
-          <w:p>
-            <w:pPr>
-              <w:spacing w:after="0"/>
-              <w:jc w:val="both"/>
-            </w:pPr>
-          </w:p>
-        </w:tc>
-        <w:tc>
-          <w:tcPr>
-            <w:tcW w:w="4237" w:type="dxa"/>
-            <w:tcBorders>
-              <w:top w:val="nil"/>
-              <w:left w:val="nil"/>
-              <w:bottom w:val="single" w:sz="18" w:space="0" w:color="FFFFFF"/>
-              <w:right w:val="single" w:sz="18" w:space="0" w:color="FFFFFF"/>
-            </w:tcBorders>
-            <w:shd w:val="clear" w:color="auto" w:fill="DEEAF6" w:themeFill="accent5" w:themeFillTint="33"/>
-            <w:hideMark/>
-          </w:tcPr>
-          <w:p>
-            <w:pPr>
-              <w:spacing w:after="0"/>
-              <w:jc w:val="both"/>
-            </w:pPr>
-            <w:r>
-              <w:t>3</w:t>
-            </w:r>
-            <w:r>
-              <w:t>-</w:t>
-            </w:r>
-            <w:r>
-              <w:t xml:space="preserve"> </w:t>
-            </w:r>
-            <w:r>
-              <w:t>System presents the customer with a list of products that match their search query, including their names, categories, descriptions, images, brands, prices, and any applicable discounts.</w:t>
-            </w:r>
-          </w:p>
-          <w:p>
-            <w:pPr>
-              <w:spacing w:after="0"/>
-              <w:jc w:val="both"/>
-            </w:pPr>
-          </w:p>
-        </w:tc>
-      </w:tr>
-    </w:tbl>
-    <w:p>
-      <w:pPr>
-        <w:spacing w:before="120" w:after="80" w:line="240" w:lineRule="auto"/>
-        <w:ind w:left="720"/>
-        <w:jc w:val="both"/>
-        <w:rPr>
-          <w:rFonts w:eastAsia="Times New Roman" w:cstheme="minorHAnsi"/>
-          <w:b/>
-          <w:bCs/>
-          <w:color w:val="1F3864"/>
-          <w:sz w:val="26"/>
-          <w:szCs w:val="26"/>
-        </w:rPr>
-      </w:pPr>
-      <w:r>
-        <w:rPr>
-          <w:rFonts w:eastAsia="Times New Roman" w:cstheme="minorHAnsi"/>
-          <w:b/>
-          <w:bCs/>
-          <w:color w:val="1F3864"/>
-          <w:sz w:val="26"/>
-          <w:szCs w:val="26"/>
-        </w:rPr>
-        <w:t>Exceptional Scenario</w:t>
-      </w:r>
-    </w:p>
-    <w:tbl>
-      <w:tblPr>
-        <w:tblW w:w="8625" w:type="dxa"/>
-        <w:tblInd w:w="895" w:type="dxa"/>
-        <w:tblCellMar>
-          <w:left w:w="0" w:type="dxa"/>
-          <w:right w:w="0" w:type="dxa"/>
-        </w:tblCellMar>
-        <w:tblLook w:val="04A0" w:firstRow="1" w:lastRow="0" w:firstColumn="1" w:lastColumn="0" w:noHBand="0" w:noVBand="1"/>
-      </w:tblPr>
-      <w:tblGrid>
-        <w:gridCol w:w="4388"/>
-        <w:gridCol w:w="4237"/>
-      </w:tblGrid>
-      <w:tr>
-        <w:tc>
-          <w:tcPr>
-            <w:tcW w:w="4388" w:type="dxa"/>
-            <w:tcBorders>
-              <w:top w:val="nil"/>
-              <w:left w:val="single" w:sz="18" w:space="0" w:color="FFFFFF"/>
-              <w:bottom w:val="single" w:sz="18" w:space="0" w:color="FFFFFF"/>
-              <w:right w:val="single" w:sz="18" w:space="0" w:color="FFFFFF"/>
-            </w:tcBorders>
-            <w:shd w:val="clear" w:color="auto" w:fill="4472C4" w:themeFill="accent1"/>
-            <w:vAlign w:val="center"/>
-            <w:hideMark/>
-          </w:tcPr>
-          <w:p>
-            <w:pPr>
-              <w:spacing w:after="0" w:line="240" w:lineRule="auto"/>
-              <w:ind w:left="111" w:right="1754"/>
-              <w:jc w:val="both"/>
-              <w:rPr>
-                <w:rFonts w:eastAsia="Times New Roman" w:cstheme="minorHAnsi"/>
-                <w:color w:val="FFFFFF" w:themeColor="background1"/>
-                <w:sz w:val="24"/>
-                <w:szCs w:val="24"/>
-              </w:rPr>
-            </w:pPr>
-            <w:r>
-              <w:rPr>
-                <w:rFonts w:eastAsia="Times New Roman" w:cstheme="minorHAnsi"/>
-                <w:b/>
-                <w:bCs/>
-                <w:color w:val="FFFFFF" w:themeColor="background1"/>
-                <w:sz w:val="24"/>
-                <w:szCs w:val="24"/>
-              </w:rPr>
-              <w:t>Actor Action</w:t>
-            </w:r>
-          </w:p>
-        </w:tc>
-        <w:tc>
-          <w:tcPr>
-            <w:tcW w:w="4237" w:type="dxa"/>
-            <w:tcBorders>
-              <w:top w:val="nil"/>
-              <w:left w:val="nil"/>
-              <w:bottom w:val="single" w:sz="18" w:space="0" w:color="FFFFFF"/>
-              <w:right w:val="single" w:sz="18" w:space="0" w:color="FFFFFF"/>
-            </w:tcBorders>
-            <w:shd w:val="clear" w:color="auto" w:fill="4472C4" w:themeFill="accent1"/>
-            <w:vAlign w:val="center"/>
-            <w:hideMark/>
-          </w:tcPr>
-          <w:p>
-            <w:pPr>
-              <w:spacing w:after="0" w:line="240" w:lineRule="auto"/>
-              <w:ind w:left="111"/>
-              <w:jc w:val="both"/>
-              <w:rPr>
-                <w:rFonts w:eastAsia="Times New Roman" w:cstheme="minorHAnsi"/>
-                <w:color w:val="FFFFFF" w:themeColor="background1"/>
-                <w:sz w:val="24"/>
-                <w:szCs w:val="24"/>
-              </w:rPr>
-            </w:pPr>
-            <w:r>
-              <w:rPr>
-                <w:rFonts w:eastAsia="Times New Roman" w:cstheme="minorHAnsi"/>
-                <w:b/>
-                <w:bCs/>
-                <w:color w:val="FFFFFF" w:themeColor="background1"/>
-                <w:sz w:val="24"/>
-                <w:szCs w:val="24"/>
-              </w:rPr>
-              <w:t>System Response</w:t>
-            </w:r>
-          </w:p>
-        </w:tc>
-      </w:tr>
-      <w:tr>
-        <w:tc>
-          <w:tcPr>
-            <w:tcW w:w="4388" w:type="dxa"/>
-            <w:tcBorders>
-              <w:top w:val="nil"/>
-              <w:left w:val="single" w:sz="18" w:space="0" w:color="FFFFFF"/>
-              <w:bottom w:val="single" w:sz="18" w:space="0" w:color="FFFFFF"/>
-              <w:right w:val="single" w:sz="18" w:space="0" w:color="FFFFFF"/>
-            </w:tcBorders>
-            <w:shd w:val="clear" w:color="auto" w:fill="DEEAF6" w:themeFill="accent5" w:themeFillTint="33"/>
-            <w:hideMark/>
-          </w:tcPr>
-          <w:p>
-            <w:pPr>
-              <w:spacing w:after="0"/>
-              <w:jc w:val="both"/>
-            </w:pPr>
-            <w:r>
-              <w:t xml:space="preserve">1- </w:t>
-            </w:r>
-            <w:r>
-              <w:t>Customer is on the homepage</w:t>
-            </w:r>
-          </w:p>
-          <w:p>
-            <w:pPr>
-              <w:spacing w:after="0"/>
-              <w:jc w:val="both"/>
-              <w:rPr>
-                <w:b/>
-                <w:bCs/>
-              </w:rPr>
-            </w:pPr>
-          </w:p>
-        </w:tc>
-        <w:tc>
-          <w:tcPr>
-            <w:tcW w:w="4237" w:type="dxa"/>
-            <w:tcBorders>
-              <w:top w:val="nil"/>
-              <w:left w:val="nil"/>
-              <w:bottom w:val="single" w:sz="18" w:space="0" w:color="FFFFFF"/>
-              <w:right w:val="single" w:sz="18" w:space="0" w:color="FFFFFF"/>
-            </w:tcBorders>
-            <w:shd w:val="clear" w:color="auto" w:fill="DEEAF6" w:themeFill="accent5" w:themeFillTint="33"/>
-          </w:tcPr>
-          <w:p>
-            <w:pPr>
-              <w:spacing w:after="0"/>
-              <w:jc w:val="both"/>
-            </w:pPr>
-          </w:p>
-        </w:tc>
-      </w:tr>
-      <w:tr>
-        <w:tc>
-          <w:tcPr>
-            <w:tcW w:w="4388" w:type="dxa"/>
-            <w:tcBorders>
-              <w:top w:val="nil"/>
-              <w:left w:val="single" w:sz="18" w:space="0" w:color="FFFFFF"/>
-              <w:bottom w:val="single" w:sz="18" w:space="0" w:color="FFFFFF"/>
-              <w:right w:val="single" w:sz="18" w:space="0" w:color="FFFFFF"/>
-            </w:tcBorders>
-            <w:shd w:val="clear" w:color="auto" w:fill="DEEAF6" w:themeFill="accent5" w:themeFillTint="33"/>
-          </w:tcPr>
-          <w:p>
-            <w:pPr>
-              <w:spacing w:after="0"/>
-              <w:jc w:val="both"/>
-            </w:pPr>
-            <w:r>
-              <w:t xml:space="preserve">2- </w:t>
-            </w:r>
-            <w:r>
-              <w:t>Customer types a misspelled keyword into the search bar and clicks "Search"</w:t>
-            </w:r>
-          </w:p>
-        </w:tc>
-        <w:tc>
-          <w:tcPr>
-            <w:tcW w:w="4237" w:type="dxa"/>
-            <w:tcBorders>
-              <w:top w:val="nil"/>
-              <w:left w:val="nil"/>
-              <w:bottom w:val="single" w:sz="18" w:space="0" w:color="FFFFFF"/>
-              <w:right w:val="single" w:sz="18" w:space="0" w:color="FFFFFF"/>
-            </w:tcBorders>
-            <w:shd w:val="clear" w:color="auto" w:fill="DEEAF6" w:themeFill="accent5" w:themeFillTint="33"/>
-          </w:tcPr>
-          <w:p>
-            <w:pPr>
-              <w:spacing w:after="0"/>
-              <w:jc w:val="both"/>
-            </w:pPr>
-          </w:p>
-        </w:tc>
-      </w:tr>
-      <w:tr>
-        <w:tc>
-          <w:tcPr>
-            <w:tcW w:w="4388" w:type="dxa"/>
-            <w:tcBorders>
-              <w:top w:val="nil"/>
-              <w:left w:val="single" w:sz="18" w:space="0" w:color="FFFFFF"/>
-              <w:bottom w:val="single" w:sz="18" w:space="0" w:color="FFFFFF"/>
-              <w:right w:val="single" w:sz="18" w:space="0" w:color="FFFFFF"/>
-            </w:tcBorders>
-            <w:shd w:val="clear" w:color="auto" w:fill="DEEAF6" w:themeFill="accent5" w:themeFillTint="33"/>
-          </w:tcPr>
-          <w:p>
-            <w:pPr>
-              <w:spacing w:after="0"/>
-              <w:jc w:val="both"/>
-            </w:pPr>
-          </w:p>
-        </w:tc>
-        <w:tc>
-          <w:tcPr>
-            <w:tcW w:w="4237" w:type="dxa"/>
-            <w:tcBorders>
-              <w:top w:val="nil"/>
-              <w:left w:val="nil"/>
-              <w:bottom w:val="single" w:sz="18" w:space="0" w:color="FFFFFF"/>
-              <w:right w:val="single" w:sz="18" w:space="0" w:color="FFFFFF"/>
-            </w:tcBorders>
-            <w:shd w:val="clear" w:color="auto" w:fill="DEEAF6" w:themeFill="accent5" w:themeFillTint="33"/>
-            <w:hideMark/>
-          </w:tcPr>
-          <w:p>
-            <w:pPr>
-              <w:spacing w:after="0"/>
-              <w:jc w:val="both"/>
-            </w:pPr>
-            <w:r>
-              <w:t>3-</w:t>
-            </w:r>
-            <w:r>
-              <w:t xml:space="preserve"> </w:t>
-            </w:r>
-            <w:r>
-              <w:t>System suggests a correction to the customer's search query and presents them with a list of products that match the corrected keyword</w:t>
-            </w:r>
-          </w:p>
-          <w:p>
-            <w:pPr>
-              <w:spacing w:after="0"/>
-              <w:jc w:val="both"/>
-            </w:pPr>
-          </w:p>
-        </w:tc>
-      </w:tr>
-    </w:tbl>
-    <w:p>
-      <w:pPr>
-        <w:numPr>
-          <w:ilvl w:val="0"/>
-          <w:numId w:val="2"/>
-        </w:numPr>
-        <w:spacing w:before="100" w:beforeAutospacing="1" w:after="120" w:line="240" w:lineRule="auto"/>
-        <w:ind w:left="714" w:hanging="357"/>
-        <w:jc w:val="both"/>
-        <w:rPr>
-          <w:rFonts w:eastAsia="Times New Roman" w:cstheme="minorHAnsi"/>
-          <w:color w:val="000000"/>
-          <w:sz w:val="28"/>
-          <w:szCs w:val="28"/>
-        </w:rPr>
-      </w:pPr>
-      <w:r>
-        <w:rPr>
-          <w:rFonts w:eastAsia="Times New Roman" w:cstheme="minorHAnsi"/>
-          <w:b/>
-          <w:bCs/>
-          <w:color w:val="1F3864"/>
-          <w:sz w:val="28"/>
-          <w:szCs w:val="28"/>
-        </w:rPr>
-        <w:t>Screen Design</w:t>
-      </w:r>
-    </w:p>
-    <w:p>
-      <w:pPr>
-        <w:pStyle w:val="ListParagraph"/>
-        <w:jc w:val="both"/>
-        <w:rPr>
-          <w:b/>
-          <w:bCs/>
-          <w:color w:val="C00000"/>
-        </w:rPr>
-      </w:pPr>
-      <w:r>
-        <w:rPr>
-          <w:b/>
-          <w:bCs/>
-          <w:color w:val="C00000"/>
-        </w:rPr>
         <w:t>Give a draft design of the screen(s) on which this user story will be implemented.</w:t>
       </w:r>
     </w:p>
@@ -9177,7 +9183,6 @@
           <w:bCs/>
           <w:color w:val="C00000"/>
         </w:rPr>
-        <w:lastRenderedPageBreak/>
         <w:t>Do it as a as wireframe or a mockup. Use a tool to do that. Give each screen a number and name.</w:t>
       </w:r>
     </w:p>
@@ -9221,6 +9226,7 @@
         <w:t>Not applicable since no data is manually entered by the user at this stage</w:t>
       </w:r>
     </w:p>
+    <w:bookmarkEnd w:id="1"/>
     <w:p>
       <w:pPr>
         <w:jc w:val="both"/>
@@ -10064,6 +10070,7 @@
   <w:style w:type="character" w:default="1" w:styleId="DefaultParagraphFont">
     <w:name w:val="Default Paragraph Font"/>
     <w:uiPriority w:val="1"/>
+    <w:semiHidden/>
     <w:unhideWhenUsed/>
   </w:style>
   <w:style w:type="table" w:default="1" w:styleId="TableNormal">

</xml_diff>